<commit_message>
remove unneeded paper artifacts
</commit_message>
<xml_diff>
--- a/paper/journal_tech_human_services/main.docx
+++ b/paper/journal_tech_human_services/main.docx
@@ -2355,16 +2355,7 @@
           <w:rFonts w:ascii="Arial" w:eastAsia="Arial" w:hAnsi="Arial"/>
           <w:sz w:val="24"/>
         </w:rPr>
-        <w:t>Here we p</w:t>
-      </w:r>
-      <w:bookmarkStart w:id="6" w:name="_GoBack"/>
-      <w:bookmarkEnd w:id="6"/>
-      <w:r>
-        <w:rPr>
-          <w:rFonts w:ascii="Arial" w:eastAsia="Arial" w:hAnsi="Arial"/>
-          <w:sz w:val="24"/>
-        </w:rPr>
-        <w:t xml:space="preserve">ropose a high-level specification of </w:t>
+        <w:t xml:space="preserve">Here we propose a high-level specification of </w:t>
       </w:r>
       <w:proofErr w:type="spellStart"/>
       <w:r>
@@ -2907,8 +2898,8 @@
                 <w:sz w:val="24"/>
               </w:rPr>
             </w:pPr>
-            <w:bookmarkStart w:id="7" w:name="page7"/>
-            <w:bookmarkEnd w:id="7"/>
+            <w:bookmarkStart w:id="6" w:name="page7"/>
+            <w:bookmarkEnd w:id="6"/>
             <w:r>
               <w:rPr>
                 <w:rFonts w:ascii="Arial" w:eastAsia="Arial" w:hAnsi="Arial"/>
@@ -4315,8 +4306,8 @@
                 <w:sz w:val="24"/>
               </w:rPr>
             </w:pPr>
-            <w:bookmarkStart w:id="8" w:name="page8"/>
-            <w:bookmarkEnd w:id="8"/>
+            <w:bookmarkStart w:id="7" w:name="page8"/>
+            <w:bookmarkEnd w:id="7"/>
             <w:r>
               <w:rPr>
                 <w:rFonts w:ascii="Arial" w:eastAsia="Arial" w:hAnsi="Arial"/>
@@ -5927,8 +5918,8 @@
                 <w:sz w:val="24"/>
               </w:rPr>
             </w:pPr>
-            <w:bookmarkStart w:id="9" w:name="page9"/>
-            <w:bookmarkEnd w:id="9"/>
+            <w:bookmarkStart w:id="8" w:name="page9"/>
+            <w:bookmarkEnd w:id="8"/>
             <w:r>
               <w:rPr>
                 <w:rFonts w:ascii="Arial" w:eastAsia="Arial" w:hAnsi="Arial"/>
@@ -7226,8 +7217,8 @@
                 <w:sz w:val="24"/>
               </w:rPr>
             </w:pPr>
-            <w:bookmarkStart w:id="10" w:name="page10"/>
-            <w:bookmarkEnd w:id="10"/>
+            <w:bookmarkStart w:id="9" w:name="page10"/>
+            <w:bookmarkEnd w:id="9"/>
             <w:r>
               <w:rPr>
                 <w:rFonts w:ascii="Arial" w:eastAsia="Arial" w:hAnsi="Arial"/>
@@ -8548,8 +8539,8 @@
                 <w:sz w:val="24"/>
               </w:rPr>
             </w:pPr>
-            <w:bookmarkStart w:id="11" w:name="page11"/>
-            <w:bookmarkEnd w:id="11"/>
+            <w:bookmarkStart w:id="10" w:name="page11"/>
+            <w:bookmarkEnd w:id="10"/>
             <w:r>
               <w:rPr>
                 <w:rFonts w:ascii="Arial" w:eastAsia="Arial" w:hAnsi="Arial"/>
@@ -9772,8 +9763,8 @@
                 <w:sz w:val="24"/>
               </w:rPr>
             </w:pPr>
-            <w:bookmarkStart w:id="12" w:name="page12"/>
-            <w:bookmarkEnd w:id="12"/>
+            <w:bookmarkStart w:id="11" w:name="page12"/>
+            <w:bookmarkEnd w:id="11"/>
             <w:r>
               <w:rPr>
                 <w:rFonts w:ascii="Arial" w:eastAsia="Arial" w:hAnsi="Arial"/>
@@ -11274,8 +11265,8 @@
                 <w:sz w:val="24"/>
               </w:rPr>
             </w:pPr>
-            <w:bookmarkStart w:id="13" w:name="page13"/>
-            <w:bookmarkEnd w:id="13"/>
+            <w:bookmarkStart w:id="12" w:name="page13"/>
+            <w:bookmarkEnd w:id="12"/>
             <w:r>
               <w:rPr>
                 <w:rFonts w:ascii="Arial" w:eastAsia="Arial" w:hAnsi="Arial"/>
@@ -13077,8 +13068,8 @@
                 <w:sz w:val="24"/>
               </w:rPr>
             </w:pPr>
-            <w:bookmarkStart w:id="14" w:name="page14"/>
-            <w:bookmarkEnd w:id="14"/>
+            <w:bookmarkStart w:id="13" w:name="page14"/>
+            <w:bookmarkEnd w:id="13"/>
             <w:r>
               <w:rPr>
                 <w:rFonts w:ascii="Arial" w:eastAsia="Arial" w:hAnsi="Arial"/>
@@ -13845,8 +13836,8 @@
                 <w:sz w:val="24"/>
               </w:rPr>
             </w:pPr>
-            <w:bookmarkStart w:id="15" w:name="page15"/>
-            <w:bookmarkEnd w:id="15"/>
+            <w:bookmarkStart w:id="14" w:name="page15"/>
+            <w:bookmarkEnd w:id="14"/>
             <w:r>
               <w:rPr>
                 <w:rFonts w:ascii="Arial" w:eastAsia="Arial" w:hAnsi="Arial"/>
@@ -14718,8 +14709,8 @@
                 <w:sz w:val="24"/>
               </w:rPr>
             </w:pPr>
-            <w:bookmarkStart w:id="16" w:name="page16"/>
-            <w:bookmarkEnd w:id="16"/>
+            <w:bookmarkStart w:id="15" w:name="page16"/>
+            <w:bookmarkEnd w:id="15"/>
             <w:r>
               <w:rPr>
                 <w:rFonts w:ascii="Arial" w:eastAsia="Arial" w:hAnsi="Arial"/>
@@ -15596,8 +15587,8 @@
                 <w:sz w:val="24"/>
               </w:rPr>
             </w:pPr>
-            <w:bookmarkStart w:id="17" w:name="page17"/>
-            <w:bookmarkEnd w:id="17"/>
+            <w:bookmarkStart w:id="16" w:name="page17"/>
+            <w:bookmarkEnd w:id="16"/>
             <w:r>
               <w:rPr>
                 <w:rFonts w:ascii="Arial" w:eastAsia="Arial" w:hAnsi="Arial"/>
@@ -16446,8 +16437,8 @@
                 <w:sz w:val="24"/>
               </w:rPr>
             </w:pPr>
-            <w:bookmarkStart w:id="18" w:name="page18"/>
-            <w:bookmarkEnd w:id="18"/>
+            <w:bookmarkStart w:id="17" w:name="page18"/>
+            <w:bookmarkEnd w:id="17"/>
             <w:r>
               <w:rPr>
                 <w:rFonts w:ascii="Arial" w:eastAsia="Arial" w:hAnsi="Arial"/>
@@ -16853,8 +16844,8 @@
                 <w:sz w:val="24"/>
               </w:rPr>
             </w:pPr>
-            <w:bookmarkStart w:id="19" w:name="page19"/>
-            <w:bookmarkEnd w:id="19"/>
+            <w:bookmarkStart w:id="18" w:name="page19"/>
+            <w:bookmarkEnd w:id="18"/>
             <w:r>
               <w:rPr>
                 <w:rFonts w:ascii="Arial" w:eastAsia="Arial" w:hAnsi="Arial"/>
@@ -17007,8 +16998,8 @@
                 <w:sz w:val="24"/>
               </w:rPr>
             </w:pPr>
-            <w:bookmarkStart w:id="20" w:name="page20"/>
-            <w:bookmarkEnd w:id="20"/>
+            <w:bookmarkStart w:id="19" w:name="page20"/>
+            <w:bookmarkEnd w:id="19"/>
             <w:r>
               <w:rPr>
                 <w:rFonts w:ascii="Arial" w:eastAsia="Arial" w:hAnsi="Arial"/>
@@ -17084,6 +17075,8 @@
           <w:rFonts w:ascii="Times New Roman" w:eastAsia="Times New Roman" w:hAnsi="Times New Roman"/>
         </w:rPr>
       </w:pPr>
+      <w:bookmarkStart w:id="20" w:name="_GoBack"/>
+      <w:bookmarkEnd w:id="20"/>
     </w:p>
     <w:p>
       <w:pPr>
@@ -17125,22 +17118,20 @@
         </w:rPr>
         <w:t xml:space="preserve">, M. (2013). </w:t>
       </w:r>
-      <w:proofErr w:type="spellStart"/>
       <w:proofErr w:type="gramStart"/>
       <w:r>
         <w:rPr>
           <w:rFonts w:ascii="Arial" w:eastAsia="Arial" w:hAnsi="Arial"/>
           <w:sz w:val="24"/>
         </w:rPr>
-        <w:t>Uci</w:t>
-      </w:r>
-      <w:proofErr w:type="spellEnd"/>
-      <w:r>
-        <w:rPr>
-          <w:rFonts w:ascii="Arial" w:eastAsia="Arial" w:hAnsi="Arial"/>
-          <w:sz w:val="24"/>
-        </w:rPr>
-        <w:t xml:space="preserve"> machine learning repository [</w:t>
+        <w:t>UCI</w:t>
+      </w:r>
+      <w:r>
+        <w:rPr>
+          <w:rFonts w:ascii="Arial" w:eastAsia="Arial" w:hAnsi="Arial"/>
+          <w:sz w:val="24"/>
+        </w:rPr>
+        <w:t xml:space="preserve"> machine learning repository [http://archive.ics.uci.edu/ml].</w:t>
       </w:r>
       <w:proofErr w:type="gramEnd"/>
       <w:r>
@@ -17148,7 +17139,7 @@
           <w:rFonts w:ascii="Arial" w:eastAsia="Arial" w:hAnsi="Arial"/>
           <w:sz w:val="24"/>
         </w:rPr>
-        <w:t>http://archive.ics.uci.edu/ml</w:t>
+        <w:t xml:space="preserve"> </w:t>
       </w:r>
       <w:proofErr w:type="gramStart"/>
       <w:r>
@@ -17156,7 +17147,7 @@
           <w:rFonts w:ascii="Arial" w:eastAsia="Arial" w:hAnsi="Arial"/>
           <w:sz w:val="24"/>
         </w:rPr>
-        <w:t>].</w:t>
+        <w:t>irvine</w:t>
       </w:r>
       <w:proofErr w:type="gramEnd"/>
       <w:r>
@@ -17164,7 +17155,23 @@
           <w:rFonts w:ascii="Arial" w:eastAsia="Arial" w:hAnsi="Arial"/>
           <w:sz w:val="24"/>
         </w:rPr>
-        <w:t xml:space="preserve"> </w:t>
+        <w:t xml:space="preserve">, ca: University of </w:t>
+      </w:r>
+      <w:proofErr w:type="spellStart"/>
+      <w:r>
+        <w:rPr>
+          <w:rFonts w:ascii="Arial" w:eastAsia="Arial" w:hAnsi="Arial"/>
+          <w:sz w:val="24"/>
+        </w:rPr>
+        <w:t>california</w:t>
+      </w:r>
+      <w:proofErr w:type="spellEnd"/>
+      <w:r>
+        <w:rPr>
+          <w:rFonts w:ascii="Arial" w:eastAsia="Arial" w:hAnsi="Arial"/>
+          <w:sz w:val="24"/>
+        </w:rPr>
+        <w:t xml:space="preserve">, school of information and computer science. </w:t>
       </w:r>
       <w:proofErr w:type="spellStart"/>
       <w:proofErr w:type="gramStart"/>
@@ -17173,7 +17180,7 @@
           <w:rFonts w:ascii="Arial" w:eastAsia="Arial" w:hAnsi="Arial"/>
           <w:sz w:val="24"/>
         </w:rPr>
-        <w:t>irvine</w:t>
+        <w:t>begleiter</w:t>
       </w:r>
       <w:proofErr w:type="spellEnd"/>
       <w:proofErr w:type="gramEnd"/>
@@ -17182,73 +17189,55 @@
           <w:rFonts w:ascii="Arial" w:eastAsia="Arial" w:hAnsi="Arial"/>
           <w:sz w:val="24"/>
         </w:rPr>
-        <w:t xml:space="preserve">, </w:t>
-      </w:r>
-      <w:proofErr w:type="spellStart"/>
-      <w:r>
-        <w:rPr>
-          <w:rFonts w:ascii="Arial" w:eastAsia="Arial" w:hAnsi="Arial"/>
-          <w:sz w:val="24"/>
-        </w:rPr>
-        <w:t>ca</w:t>
-      </w:r>
-      <w:proofErr w:type="spellEnd"/>
-      <w:r>
-        <w:rPr>
-          <w:rFonts w:ascii="Arial" w:eastAsia="Arial" w:hAnsi="Arial"/>
-          <w:sz w:val="24"/>
-        </w:rPr>
-        <w:t xml:space="preserve">: University of </w:t>
-      </w:r>
-      <w:proofErr w:type="spellStart"/>
-      <w:r>
-        <w:rPr>
-          <w:rFonts w:ascii="Arial" w:eastAsia="Arial" w:hAnsi="Arial"/>
-          <w:sz w:val="24"/>
-        </w:rPr>
-        <w:t>california</w:t>
-      </w:r>
-      <w:proofErr w:type="spellEnd"/>
-      <w:r>
-        <w:rPr>
-          <w:rFonts w:ascii="Arial" w:eastAsia="Arial" w:hAnsi="Arial"/>
-          <w:sz w:val="24"/>
-        </w:rPr>
-        <w:t xml:space="preserve">, school of information and computer science. </w:t>
-      </w:r>
-      <w:proofErr w:type="spellStart"/>
+        <w:t xml:space="preserve">, h. </w:t>
+      </w:r>
+      <w:proofErr w:type="spellStart"/>
+      <w:r>
+        <w:rPr>
+          <w:rFonts w:ascii="Arial" w:eastAsia="Arial" w:hAnsi="Arial"/>
+          <w:sz w:val="24"/>
+        </w:rPr>
+        <w:t>neurodynamics</w:t>
+      </w:r>
+      <w:proofErr w:type="spellEnd"/>
+      <w:r>
+        <w:rPr>
+          <w:rFonts w:ascii="Arial" w:eastAsia="Arial" w:hAnsi="Arial"/>
+          <w:sz w:val="24"/>
+        </w:rPr>
+        <w:t xml:space="preserve"> laboratory. </w:t>
+      </w:r>
       <w:proofErr w:type="gramStart"/>
       <w:r>
         <w:rPr>
           <w:rFonts w:ascii="Arial" w:eastAsia="Arial" w:hAnsi="Arial"/>
           <w:sz w:val="24"/>
         </w:rPr>
-        <w:t>begleiter</w:t>
-      </w:r>
-      <w:proofErr w:type="spellEnd"/>
+        <w:t>state</w:t>
+      </w:r>
       <w:proofErr w:type="gramEnd"/>
       <w:r>
         <w:rPr>
           <w:rFonts w:ascii="Arial" w:eastAsia="Arial" w:hAnsi="Arial"/>
           <w:sz w:val="24"/>
         </w:rPr>
-        <w:t xml:space="preserve">, h. </w:t>
-      </w:r>
-      <w:proofErr w:type="spellStart"/>
-      <w:r>
-        <w:rPr>
-          <w:rFonts w:ascii="Arial" w:eastAsia="Arial" w:hAnsi="Arial"/>
-          <w:sz w:val="24"/>
-        </w:rPr>
-        <w:t>neurodynamics</w:t>
-      </w:r>
-      <w:proofErr w:type="spellEnd"/>
-      <w:r>
-        <w:rPr>
-          <w:rFonts w:ascii="Arial" w:eastAsia="Arial" w:hAnsi="Arial"/>
-          <w:sz w:val="24"/>
-        </w:rPr>
-        <w:t xml:space="preserve"> laboratory. </w:t>
+        <w:t xml:space="preserve"> university of new york health center at brooklyn. </w:t>
+      </w:r>
+      <w:proofErr w:type="spellStart"/>
+      <w:r>
+        <w:rPr>
+          <w:rFonts w:ascii="Arial" w:eastAsia="Arial" w:hAnsi="Arial"/>
+          <w:sz w:val="24"/>
+        </w:rPr>
+        <w:t>ingber</w:t>
+      </w:r>
+      <w:proofErr w:type="spellEnd"/>
+      <w:r>
+        <w:rPr>
+          <w:rFonts w:ascii="Arial" w:eastAsia="Arial" w:hAnsi="Arial"/>
+          <w:sz w:val="24"/>
+        </w:rPr>
+        <w:t>, l</w:t>
       </w:r>
       <w:proofErr w:type="gramStart"/>
       <w:r>
@@ -17256,7 +17245,7 @@
           <w:rFonts w:ascii="Arial" w:eastAsia="Arial" w:hAnsi="Arial"/>
           <w:sz w:val="24"/>
         </w:rPr>
-        <w:t>state</w:t>
+        <w:t>.(</w:t>
       </w:r>
       <w:proofErr w:type="gramEnd"/>
       <w:r>
@@ -17264,41 +17253,7 @@
           <w:rFonts w:ascii="Arial" w:eastAsia="Arial" w:hAnsi="Arial"/>
           <w:sz w:val="24"/>
         </w:rPr>
-        <w:t xml:space="preserve"> university of new york health center at </w:t>
-      </w:r>
-      <w:proofErr w:type="spellStart"/>
-      <w:r>
-        <w:rPr>
-          <w:rFonts w:ascii="Arial" w:eastAsia="Arial" w:hAnsi="Arial"/>
-          <w:sz w:val="24"/>
-        </w:rPr>
-        <w:t>brooklyn</w:t>
-      </w:r>
-      <w:proofErr w:type="spellEnd"/>
-      <w:r>
-        <w:rPr>
-          <w:rFonts w:ascii="Arial" w:eastAsia="Arial" w:hAnsi="Arial"/>
-          <w:sz w:val="24"/>
-        </w:rPr>
-        <w:t xml:space="preserve">. </w:t>
-      </w:r>
-      <w:proofErr w:type="spellStart"/>
-      <w:proofErr w:type="gramStart"/>
-      <w:r>
-        <w:rPr>
-          <w:rFonts w:ascii="Arial" w:eastAsia="Arial" w:hAnsi="Arial"/>
-          <w:sz w:val="24"/>
-        </w:rPr>
-        <w:t>ingber</w:t>
-      </w:r>
-      <w:proofErr w:type="spellEnd"/>
-      <w:proofErr w:type="gramEnd"/>
-      <w:r>
-        <w:rPr>
-          <w:rFonts w:ascii="Arial" w:eastAsia="Arial" w:hAnsi="Arial"/>
-          <w:sz w:val="24"/>
-        </w:rPr>
-        <w:t xml:space="preserve">, l.(1997). </w:t>
+        <w:t xml:space="preserve">1997). </w:t>
       </w:r>
       <w:proofErr w:type="gramStart"/>
       <w:r>
@@ -24192,7 +24147,7 @@
   <w:abstractNum w:abstractNumId="0">
     <w:nsid w:val="FFFFFF1D"/>
     <w:multiLevelType w:val="multilevel"/>
-    <w:tmpl w:val="9D041744"/>
+    <w:tmpl w:val="B53E7E66"/>
     <w:lvl w:ilvl="0">
       <w:start w:val="1"/>
       <w:numFmt w:val="bullet"/>

</xml_diff>

<commit_message>
add corrections to themis-ml paper
</commit_message>
<xml_diff>
--- a/paper/journal_tech_human_services/main.docx
+++ b/paper/journal_tech_human_services/main.docx
@@ -363,6 +363,120 @@
           <w:rFonts w:ascii="Arial" w:eastAsia="Arial" w:hAnsi="Arial"/>
           <w:sz w:val="24"/>
         </w:rPr>
+      </w:pPr>
+    </w:p>
+    <w:p>
+      <w:pPr>
+        <w:spacing w:line="0" w:lineRule="atLeast"/>
+        <w:jc w:val="center"/>
+        <w:rPr>
+          <w:rFonts w:ascii="Arial" w:eastAsia="Arial" w:hAnsi="Arial"/>
+          <w:sz w:val="24"/>
+        </w:rPr>
+      </w:pPr>
+      <w:r>
+        <w:rPr>
+          <w:rFonts w:ascii="Arial" w:eastAsia="Arial" w:hAnsi="Arial"/>
+          <w:sz w:val="24"/>
+        </w:rPr>
+        <w:t>New York, NY</w:t>
+      </w:r>
+    </w:p>
+    <w:p>
+      <w:pPr>
+        <w:spacing w:line="0" w:lineRule="atLeast"/>
+        <w:jc w:val="center"/>
+        <w:rPr>
+          <w:rFonts w:ascii="Arial" w:eastAsia="Arial" w:hAnsi="Arial"/>
+          <w:sz w:val="24"/>
+        </w:rPr>
+      </w:pPr>
+    </w:p>
+    <w:p>
+      <w:pPr>
+        <w:spacing w:line="0" w:lineRule="atLeast"/>
+        <w:jc w:val="center"/>
+        <w:rPr>
+          <w:rFonts w:ascii="Arial" w:eastAsia="Arial" w:hAnsi="Arial"/>
+        </w:rPr>
+      </w:pPr>
+      <w:r>
+        <w:rPr>
+          <w:rFonts w:ascii="Arial" w:eastAsia="Arial" w:hAnsi="Arial"/>
+        </w:rPr>
+        <w:t>Email:</w:t>
+      </w:r>
+    </w:p>
+    <w:p>
+      <w:pPr>
+        <w:spacing w:line="0" w:lineRule="atLeast"/>
+        <w:jc w:val="center"/>
+        <w:rPr>
+          <w:rFonts w:ascii="Arial" w:eastAsia="Arial" w:hAnsi="Arial"/>
+        </w:rPr>
+      </w:pPr>
+      <w:proofErr w:type="gramStart"/>
+      <w:r>
+        <w:rPr>
+          <w:rFonts w:ascii="Arial" w:eastAsia="Arial" w:hAnsi="Arial"/>
+        </w:rPr>
+        <w:t>niels.bantilan@gmail.com</w:t>
+      </w:r>
+      <w:proofErr w:type="gramEnd"/>
+    </w:p>
+    <w:p>
+      <w:pPr>
+        <w:spacing w:line="0" w:lineRule="atLeast"/>
+        <w:rPr>
+          <w:rFonts w:ascii="Arial" w:eastAsia="Arial" w:hAnsi="Arial"/>
+        </w:rPr>
+      </w:pPr>
+    </w:p>
+    <w:p>
+      <w:pPr>
+        <w:spacing w:line="0" w:lineRule="atLeast"/>
+        <w:jc w:val="center"/>
+        <w:rPr>
+          <w:rFonts w:ascii="Arial" w:eastAsia="Arial" w:hAnsi="Arial"/>
+        </w:rPr>
+      </w:pPr>
+      <w:bookmarkStart w:id="1" w:name="_GoBack"/>
+      <w:bookmarkEnd w:id="1"/>
+      <w:r>
+        <w:rPr>
+          <w:rFonts w:ascii="Arial" w:eastAsia="Arial" w:hAnsi="Arial"/>
+        </w:rPr>
+        <w:t>Postal Code:</w:t>
+      </w:r>
+    </w:p>
+    <w:p>
+      <w:pPr>
+        <w:spacing w:line="0" w:lineRule="atLeast"/>
+        <w:jc w:val="center"/>
+        <w:rPr>
+          <w:rFonts w:ascii="Arial" w:eastAsia="Arial" w:hAnsi="Arial"/>
+        </w:rPr>
+      </w:pPr>
+      <w:r>
+        <w:rPr>
+          <w:rFonts w:ascii="Arial" w:eastAsia="Arial" w:hAnsi="Arial"/>
+        </w:rPr>
+        <w:t>71 Jeffer</w:t>
+      </w:r>
+      <w:r>
+        <w:rPr>
+          <w:rFonts w:ascii="Arial" w:eastAsia="Arial" w:hAnsi="Arial"/>
+        </w:rPr>
+        <w:t>son Ave apt 3,</w:t>
+      </w:r>
+    </w:p>
+    <w:p>
+      <w:pPr>
+        <w:spacing w:line="0" w:lineRule="atLeast"/>
+        <w:jc w:val="center"/>
+        <w:rPr>
+          <w:rFonts w:ascii="Arial" w:eastAsia="Arial" w:hAnsi="Arial"/>
+        </w:rPr>
         <w:sectPr>
           <w:pgSz w:w="12240" w:h="15840"/>
           <w:pgMar w:top="598" w:right="1440" w:bottom="1440" w:left="1440" w:header="0" w:footer="0" w:gutter="0"/>
@@ -372,6 +486,12 @@
           <w:docGrid w:linePitch="360"/>
         </w:sectPr>
       </w:pPr>
+      <w:r>
+        <w:rPr>
+          <w:rFonts w:ascii="Arial" w:eastAsia="Arial" w:hAnsi="Arial"/>
+        </w:rPr>
+        <w:t>New York NY 11216</w:t>
+      </w:r>
     </w:p>
     <w:tbl>
       <w:tblPr>
@@ -405,8 +525,8 @@
                 <w:sz w:val="24"/>
               </w:rPr>
             </w:pPr>
-            <w:bookmarkStart w:id="1" w:name="page2"/>
-            <w:bookmarkEnd w:id="1"/>
+            <w:bookmarkStart w:id="2" w:name="page2"/>
+            <w:bookmarkEnd w:id="2"/>
             <w:r>
               <w:rPr>
                 <w:rFonts w:ascii="Arial" w:eastAsia="Arial" w:hAnsi="Arial"/>
@@ -671,8 +791,8 @@
                 <w:sz w:val="24"/>
               </w:rPr>
             </w:pPr>
-            <w:bookmarkStart w:id="2" w:name="page3"/>
-            <w:bookmarkEnd w:id="2"/>
+            <w:bookmarkStart w:id="3" w:name="page3"/>
+            <w:bookmarkEnd w:id="3"/>
             <w:r>
               <w:rPr>
                 <w:rFonts w:ascii="Arial" w:eastAsia="Arial" w:hAnsi="Arial"/>
@@ -1442,8 +1562,8 @@
                 <w:sz w:val="24"/>
               </w:rPr>
             </w:pPr>
-            <w:bookmarkStart w:id="3" w:name="page4"/>
-            <w:bookmarkEnd w:id="3"/>
+            <w:bookmarkStart w:id="4" w:name="page4"/>
+            <w:bookmarkEnd w:id="4"/>
             <w:r>
               <w:rPr>
                 <w:rFonts w:ascii="Arial" w:eastAsia="Arial" w:hAnsi="Arial"/>
@@ -1808,8 +1928,8 @@
                 <w:sz w:val="24"/>
               </w:rPr>
             </w:pPr>
-            <w:bookmarkStart w:id="4" w:name="page5"/>
-            <w:bookmarkEnd w:id="4"/>
+            <w:bookmarkStart w:id="5" w:name="page5"/>
+            <w:bookmarkEnd w:id="5"/>
             <w:r>
               <w:rPr>
                 <w:rFonts w:ascii="Arial" w:eastAsia="Arial" w:hAnsi="Arial"/>
@@ -2245,8 +2365,8 @@
                 <w:sz w:val="24"/>
               </w:rPr>
             </w:pPr>
-            <w:bookmarkStart w:id="5" w:name="page6"/>
-            <w:bookmarkEnd w:id="5"/>
+            <w:bookmarkStart w:id="6" w:name="page6"/>
+            <w:bookmarkEnd w:id="6"/>
             <w:r>
               <w:rPr>
                 <w:rFonts w:ascii="Arial" w:eastAsia="Arial" w:hAnsi="Arial"/>
@@ -2725,137 +2845,285 @@
     </w:p>
     <w:p>
       <w:pPr>
-        <w:spacing w:line="200" w:lineRule="exact"/>
-        <w:rPr>
-          <w:rFonts w:ascii="Times New Roman" w:eastAsia="Times New Roman" w:hAnsi="Times New Roman"/>
-        </w:rPr>
-      </w:pPr>
-    </w:p>
-    <w:p>
-      <w:pPr>
-        <w:spacing w:line="272" w:lineRule="exact"/>
-        <w:rPr>
-          <w:rFonts w:ascii="Times New Roman" w:eastAsia="Times New Roman" w:hAnsi="Times New Roman"/>
-        </w:rPr>
-      </w:pPr>
+        <w:spacing w:line="406" w:lineRule="exact"/>
+        <w:ind w:right="140"/>
+        <w:rPr>
+          <w:rFonts w:ascii="Arial" w:eastAsia="Arial" w:hAnsi="Arial"/>
+          <w:sz w:val="24"/>
+          <w:szCs w:val="24"/>
+        </w:rPr>
+      </w:pPr>
+      <w:r>
+        <w:rPr>
+          <w:rFonts w:ascii="Arial" w:eastAsia="Arial" w:hAnsi="Arial"/>
+          <w:sz w:val="24"/>
+          <w:szCs w:val="24"/>
+        </w:rPr>
+        <w:t xml:space="preserve">In the following subsections we describe specific methods from the ML fairness literature that map onto each of the </w:t>
+      </w:r>
+      <w:proofErr w:type="spellStart"/>
+      <w:r>
+        <w:rPr>
+          <w:rFonts w:ascii="Arial" w:eastAsia="Arial" w:hAnsi="Arial"/>
+          <w:sz w:val="24"/>
+          <w:szCs w:val="24"/>
+        </w:rPr>
+        <w:t>sklearn</w:t>
+      </w:r>
+      <w:proofErr w:type="spellEnd"/>
+      <w:r>
+        <w:rPr>
+          <w:rFonts w:ascii="Arial" w:eastAsia="Arial" w:hAnsi="Arial"/>
+          <w:sz w:val="24"/>
+          <w:szCs w:val="24"/>
+        </w:rPr>
+        <w:t xml:space="preserve"> interfaces. Note that we only provide a high level summary of each method, citing the original sources for more implementation details. Additionally, the </w:t>
+      </w:r>
+      <w:proofErr w:type="spellStart"/>
+      <w:r>
+        <w:rPr>
+          <w:rFonts w:ascii="Arial" w:eastAsia="Arial" w:hAnsi="Arial"/>
+          <w:sz w:val="24"/>
+          <w:szCs w:val="24"/>
+        </w:rPr>
+        <w:t>themis</w:t>
+      </w:r>
+      <w:proofErr w:type="spellEnd"/>
+      <w:r>
+        <w:rPr>
+          <w:rFonts w:ascii="Arial" w:eastAsia="Arial" w:hAnsi="Arial"/>
+          <w:sz w:val="24"/>
+          <w:szCs w:val="24"/>
+        </w:rPr>
+        <w:t>-ml source code would also provide insights into how each method works at a lower level. The following descriptions make two assumptions: (</w:t>
+      </w:r>
+      <w:proofErr w:type="spellStart"/>
+      <w:r>
+        <w:rPr>
+          <w:rFonts w:ascii="Arial" w:eastAsia="Arial" w:hAnsi="Arial"/>
+          <w:sz w:val="24"/>
+          <w:szCs w:val="24"/>
+        </w:rPr>
+        <w:t>i</w:t>
+      </w:r>
+      <w:proofErr w:type="spellEnd"/>
+      <w:r>
+        <w:rPr>
+          <w:rFonts w:ascii="Arial" w:eastAsia="Arial" w:hAnsi="Arial"/>
+          <w:sz w:val="24"/>
+          <w:szCs w:val="24"/>
+        </w:rPr>
+        <w:t xml:space="preserve">) the positive target label </w:t>
+      </w:r>
+      <w:r>
+        <w:rPr>
+          <w:rFonts w:ascii="Arial" w:eastAsia="Arial" w:hAnsi="Arial"/>
+          <w:i/>
+          <w:sz w:val="24"/>
+          <w:szCs w:val="24"/>
+        </w:rPr>
+        <w:t>y</w:t>
+      </w:r>
+      <w:r>
+        <w:rPr>
+          <w:rFonts w:ascii="Arial" w:eastAsia="Arial" w:hAnsi="Arial"/>
+          <w:sz w:val="24"/>
+          <w:szCs w:val="24"/>
+        </w:rPr>
+        <w:t xml:space="preserve">+ refers to a desirable outcome, e.g. “approve loan”, and vice versa for the negative target label </w:t>
+      </w:r>
+      <w:r>
+        <w:rPr>
+          <w:rFonts w:ascii="Arial" w:eastAsia="Arial" w:hAnsi="Arial"/>
+          <w:i/>
+          <w:sz w:val="24"/>
+          <w:szCs w:val="24"/>
+        </w:rPr>
+        <w:t>y</w:t>
+      </w:r>
+      <w:r>
+        <w:rPr>
+          <w:rFonts w:ascii="Arial" w:eastAsia="Arial" w:hAnsi="Arial"/>
+          <w:sz w:val="24"/>
+          <w:szCs w:val="24"/>
+        </w:rPr>
+        <w:t xml:space="preserve">−, and (ii) the protected class is </w:t>
+      </w:r>
+      <w:r>
+        <w:rPr>
+          <w:rFonts w:ascii="Arial" w:eastAsia="Arial" w:hAnsi="Arial"/>
+          <w:sz w:val="24"/>
+          <w:szCs w:val="24"/>
+        </w:rPr>
+        <w:t xml:space="preserve">a binary variable defined as </w:t>
+      </w:r>
+      <w:r>
+        <w:rPr>
+          <w:rFonts w:ascii="Arial" w:eastAsia="Arial" w:hAnsi="Arial"/>
+          <w:i/>
+          <w:sz w:val="24"/>
+          <w:szCs w:val="24"/>
+        </w:rPr>
+        <w:t xml:space="preserve">s </w:t>
+      </w:r>
+      <w:r>
+        <w:rPr>
+          <w:rFonts w:ascii="Arial Unicode MS" w:eastAsia="Arial Unicode MS" w:hAnsi="Arial Unicode MS"/>
+          <w:sz w:val="24"/>
+          <w:szCs w:val="24"/>
+        </w:rPr>
+        <w:t>∈</w:t>
+      </w:r>
+      <w:r>
+        <w:rPr>
+          <w:rFonts w:ascii="Arial" w:eastAsia="Arial" w:hAnsi="Arial"/>
+          <w:i/>
+          <w:sz w:val="24"/>
+          <w:szCs w:val="24"/>
+        </w:rPr>
+        <w:t xml:space="preserve"> </w:t>
+      </w:r>
+      <w:r>
+        <w:rPr>
+          <w:rFonts w:ascii="Arial" w:eastAsia="Arial" w:hAnsi="Arial"/>
+          <w:sz w:val="24"/>
+          <w:szCs w:val="24"/>
+        </w:rPr>
+        <w:t>{</w:t>
+      </w:r>
+      <w:r>
+        <w:rPr>
+          <w:rFonts w:ascii="Arial" w:eastAsia="Arial" w:hAnsi="Arial"/>
+          <w:i/>
+          <w:sz w:val="24"/>
+          <w:szCs w:val="24"/>
+        </w:rPr>
+        <w:t>d, a</w:t>
+      </w:r>
+      <w:r>
+        <w:rPr>
+          <w:rFonts w:ascii="Arial" w:eastAsia="Arial" w:hAnsi="Arial"/>
+          <w:sz w:val="24"/>
+          <w:szCs w:val="24"/>
+        </w:rPr>
+        <w:t>}, where</w:t>
+      </w:r>
+      <w:r>
+        <w:rPr>
+          <w:rFonts w:ascii="Arial" w:eastAsia="Arial" w:hAnsi="Arial"/>
+          <w:i/>
+          <w:sz w:val="24"/>
+          <w:szCs w:val="24"/>
+        </w:rPr>
+        <w:t xml:space="preserve"> </w:t>
+      </w:r>
+      <w:proofErr w:type="spellStart"/>
+      <w:r>
+        <w:rPr>
+          <w:rFonts w:ascii="Arial" w:eastAsia="Arial" w:hAnsi="Arial"/>
+          <w:i/>
+          <w:sz w:val="24"/>
+          <w:szCs w:val="24"/>
+        </w:rPr>
+        <w:t>X</w:t>
+      </w:r>
+      <w:r>
+        <w:rPr>
+          <w:rFonts w:ascii="Arial" w:eastAsia="Arial" w:hAnsi="Arial"/>
+          <w:i/>
+          <w:sz w:val="24"/>
+          <w:szCs w:val="24"/>
+          <w:vertAlign w:val="subscript"/>
+        </w:rPr>
+        <w:t>d</w:t>
+      </w:r>
+      <w:proofErr w:type="spellEnd"/>
+      <w:r>
+        <w:rPr>
+          <w:rFonts w:ascii="Arial" w:eastAsia="Arial" w:hAnsi="Arial"/>
+          <w:i/>
+          <w:sz w:val="24"/>
+          <w:szCs w:val="24"/>
+        </w:rPr>
+        <w:t xml:space="preserve"> </w:t>
+      </w:r>
+      <w:r>
+        <w:rPr>
+          <w:rFonts w:ascii="Arial" w:eastAsia="Arial" w:hAnsi="Arial"/>
+          <w:sz w:val="24"/>
+          <w:szCs w:val="24"/>
+        </w:rPr>
+        <w:t>are members of the disadvantaged group and</w:t>
+      </w:r>
+      <w:r>
+        <w:rPr>
+          <w:rFonts w:ascii="Arial" w:eastAsia="Arial" w:hAnsi="Arial"/>
+          <w:i/>
+          <w:sz w:val="24"/>
+          <w:szCs w:val="24"/>
+        </w:rPr>
+        <w:t xml:space="preserve"> </w:t>
+      </w:r>
+      <w:proofErr w:type="spellStart"/>
+      <w:r>
+        <w:rPr>
+          <w:rFonts w:ascii="Arial" w:eastAsia="Arial" w:hAnsi="Arial"/>
+          <w:i/>
+          <w:sz w:val="24"/>
+          <w:szCs w:val="24"/>
+        </w:rPr>
+        <w:t>X</w:t>
+      </w:r>
+      <w:r>
+        <w:rPr>
+          <w:rFonts w:ascii="Arial" w:eastAsia="Arial" w:hAnsi="Arial"/>
+          <w:i/>
+          <w:sz w:val="24"/>
+          <w:szCs w:val="24"/>
+          <w:vertAlign w:val="subscript"/>
+        </w:rPr>
+        <w:t>a</w:t>
+      </w:r>
+      <w:proofErr w:type="spellEnd"/>
+      <w:r>
+        <w:rPr>
+          <w:rFonts w:ascii="Arial" w:eastAsia="Arial" w:hAnsi="Arial"/>
+          <w:i/>
+          <w:sz w:val="24"/>
+          <w:szCs w:val="24"/>
+        </w:rPr>
+        <w:t xml:space="preserve"> </w:t>
+      </w:r>
+      <w:r>
+        <w:rPr>
+          <w:rFonts w:ascii="Arial" w:eastAsia="Arial" w:hAnsi="Arial"/>
+          <w:sz w:val="24"/>
+          <w:szCs w:val="24"/>
+        </w:rPr>
+        <w:t>are members of the</w:t>
+      </w:r>
+      <w:r>
+        <w:rPr>
+          <w:rFonts w:ascii="Arial" w:eastAsia="Arial" w:hAnsi="Arial"/>
+          <w:i/>
+          <w:sz w:val="24"/>
+          <w:szCs w:val="24"/>
+        </w:rPr>
+        <w:t xml:space="preserve"> </w:t>
+      </w:r>
+      <w:r>
+        <w:rPr>
+          <w:rFonts w:ascii="Arial" w:eastAsia="Arial" w:hAnsi="Arial"/>
+          <w:sz w:val="24"/>
+          <w:szCs w:val="24"/>
+        </w:rPr>
+        <w:t>advantaged group.</w:t>
+      </w:r>
     </w:p>
     <w:p>
       <w:pPr>
         <w:spacing w:line="444" w:lineRule="auto"/>
         <w:ind w:right="120"/>
-        <w:rPr>
-          <w:rFonts w:ascii="Arial" w:eastAsia="Arial" w:hAnsi="Arial"/>
-          <w:sz w:val="23"/>
-        </w:rPr>
-      </w:pPr>
-      <w:r>
-        <w:rPr>
-          <w:rFonts w:ascii="Arial" w:eastAsia="Arial" w:hAnsi="Arial"/>
-          <w:sz w:val="23"/>
-        </w:rPr>
-        <w:t xml:space="preserve">In the following subsections we describe specific methods from the ML fairness literature that map onto each of the </w:t>
-      </w:r>
-      <w:proofErr w:type="spellStart"/>
-      <w:r>
-        <w:rPr>
-          <w:rFonts w:ascii="Arial" w:eastAsia="Arial" w:hAnsi="Arial"/>
-          <w:sz w:val="23"/>
-        </w:rPr>
-        <w:t>sklearn</w:t>
-      </w:r>
-      <w:proofErr w:type="spellEnd"/>
-      <w:r>
-        <w:rPr>
-          <w:rFonts w:ascii="Arial" w:eastAsia="Arial" w:hAnsi="Arial"/>
-          <w:sz w:val="23"/>
-        </w:rPr>
-        <w:t xml:space="preserve"> interfaces. Note that we only provide a high level summary of each method, citing the original sources for more implementation details. Additionally, the </w:t>
-      </w:r>
-      <w:proofErr w:type="spellStart"/>
-      <w:r>
-        <w:rPr>
-          <w:rFonts w:ascii="Arial" w:eastAsia="Arial" w:hAnsi="Arial"/>
-          <w:sz w:val="23"/>
-        </w:rPr>
-        <w:t>themis</w:t>
-      </w:r>
-      <w:proofErr w:type="spellEnd"/>
-      <w:r>
-        <w:rPr>
-          <w:rFonts w:ascii="Arial" w:eastAsia="Arial" w:hAnsi="Arial"/>
-          <w:sz w:val="23"/>
-        </w:rPr>
-        <w:t>-ml source code would also provide insights into how each method works at a lower level. The following descriptions make two assumptions: (</w:t>
-      </w:r>
-      <w:proofErr w:type="spellStart"/>
-      <w:r>
-        <w:rPr>
-          <w:rFonts w:ascii="Arial" w:eastAsia="Arial" w:hAnsi="Arial"/>
-          <w:sz w:val="23"/>
-        </w:rPr>
-        <w:t>i</w:t>
-      </w:r>
-      <w:proofErr w:type="spellEnd"/>
-      <w:r>
-        <w:rPr>
-          <w:rFonts w:ascii="Arial" w:eastAsia="Arial" w:hAnsi="Arial"/>
-          <w:sz w:val="23"/>
-        </w:rPr>
-        <w:t xml:space="preserve">) the positive target label </w:t>
-      </w:r>
-      <w:r>
-        <w:rPr>
-          <w:rFonts w:ascii="Arial" w:eastAsia="Arial" w:hAnsi="Arial"/>
-          <w:i/>
-          <w:sz w:val="23"/>
-        </w:rPr>
-        <w:t>y</w:t>
-      </w:r>
-      <w:r>
-        <w:rPr>
-          <w:rFonts w:ascii="Arial" w:eastAsia="Arial" w:hAnsi="Arial"/>
-          <w:sz w:val="14"/>
-        </w:rPr>
-        <w:t>+</w:t>
-      </w:r>
-      <w:r>
-        <w:rPr>
-          <w:rFonts w:ascii="Arial" w:eastAsia="Arial" w:hAnsi="Arial"/>
-          <w:sz w:val="23"/>
-        </w:rPr>
-        <w:t xml:space="preserve"> refers to a desirable outcome, e.g. “approve loan”, and vice versa for the negative target label </w:t>
-      </w:r>
-      <w:r>
-        <w:rPr>
-          <w:rFonts w:ascii="Arial" w:eastAsia="Arial" w:hAnsi="Arial"/>
-          <w:i/>
-          <w:sz w:val="23"/>
-        </w:rPr>
-        <w:t>y</w:t>
-      </w:r>
-      <w:r>
-        <w:rPr>
-          <w:rFonts w:ascii="Arial" w:eastAsia="Arial" w:hAnsi="Arial"/>
-          <w:sz w:val="14"/>
-        </w:rPr>
-        <w:t>−</w:t>
-      </w:r>
-      <w:r>
-        <w:rPr>
-          <w:rFonts w:ascii="Arial" w:eastAsia="Arial" w:hAnsi="Arial"/>
-          <w:sz w:val="23"/>
-        </w:rPr>
-        <w:t>, and (ii) the protected class is a binary variable defined as</w:t>
-      </w:r>
-    </w:p>
-    <w:p>
-      <w:pPr>
-        <w:spacing w:line="444" w:lineRule="auto"/>
-        <w:ind w:right="120"/>
-        <w:rPr>
-          <w:rFonts w:ascii="Arial" w:eastAsia="Arial" w:hAnsi="Arial"/>
-          <w:sz w:val="23"/>
-        </w:rPr>
         <w:sectPr>
           <w:pgSz w:w="12240" w:h="15840"/>
           <w:pgMar w:top="649" w:right="1440" w:bottom="525" w:left="1440" w:header="0" w:footer="0" w:gutter="0"/>
@@ -2898,8 +3166,8 @@
                 <w:sz w:val="24"/>
               </w:rPr>
             </w:pPr>
-            <w:bookmarkStart w:id="6" w:name="page7"/>
-            <w:bookmarkEnd w:id="6"/>
+            <w:bookmarkStart w:id="7" w:name="page7"/>
+            <w:bookmarkEnd w:id="7"/>
             <w:r>
               <w:rPr>
                 <w:rFonts w:ascii="Arial" w:eastAsia="Arial" w:hAnsi="Arial"/>
@@ -2937,14 +3205,6 @@
     </w:tbl>
     <w:p>
       <w:pPr>
-        <w:spacing w:line="200" w:lineRule="exact"/>
-        <w:rPr>
-          <w:rFonts w:ascii="Times New Roman" w:eastAsia="Times New Roman" w:hAnsi="Times New Roman"/>
-        </w:rPr>
-      </w:pPr>
-    </w:p>
-    <w:p>
-      <w:pPr>
         <w:spacing w:line="288" w:lineRule="exact"/>
         <w:rPr>
           <w:rFonts w:ascii="Times New Roman" w:eastAsia="Times New Roman" w:hAnsi="Times New Roman"/>
@@ -2953,75 +3213,19 @@
     </w:p>
     <w:p>
       <w:pPr>
-        <w:spacing w:line="406" w:lineRule="exact"/>
-        <w:ind w:right="140"/>
-        <w:rPr>
-          <w:rFonts w:ascii="Arial" w:eastAsia="Arial" w:hAnsi="Arial"/>
-          <w:sz w:val="24"/>
-        </w:rPr>
-      </w:pPr>
-      <w:proofErr w:type="gramStart"/>
-      <w:r>
-        <w:rPr>
-          <w:rFonts w:ascii="Arial" w:eastAsia="Arial" w:hAnsi="Arial"/>
-          <w:i/>
-          <w:sz w:val="24"/>
-        </w:rPr>
-        <w:t>s</w:t>
-      </w:r>
-      <w:proofErr w:type="gramEnd"/>
-      <w:r>
-        <w:rPr>
-          <w:rFonts w:ascii="Arial" w:eastAsia="Arial" w:hAnsi="Arial"/>
-          <w:i/>
-          <w:sz w:val="24"/>
-        </w:rPr>
-        <w:t xml:space="preserve"> </w:t>
-      </w:r>
-      <w:r>
-        <w:rPr>
-          <w:rFonts w:ascii="Arial Unicode MS" w:eastAsia="Arial Unicode MS" w:hAnsi="Arial Unicode MS"/>
-          <w:sz w:val="24"/>
-        </w:rPr>
-        <w:t>∈</w:t>
-      </w:r>
-      <w:r>
-        <w:rPr>
-          <w:rFonts w:ascii="Arial" w:eastAsia="Arial" w:hAnsi="Arial"/>
-          <w:i/>
-          <w:sz w:val="24"/>
-        </w:rPr>
-        <w:t xml:space="preserve"> </w:t>
-      </w:r>
-      <w:r>
-        <w:rPr>
-          <w:rFonts w:ascii="Arial" w:eastAsia="Arial" w:hAnsi="Arial"/>
-          <w:sz w:val="24"/>
-        </w:rPr>
-        <w:t>{</w:t>
-      </w:r>
-      <w:r>
-        <w:rPr>
-          <w:rFonts w:ascii="Arial" w:eastAsia="Arial" w:hAnsi="Arial"/>
-          <w:i/>
-          <w:sz w:val="24"/>
-        </w:rPr>
-        <w:t>d, a</w:t>
-      </w:r>
-      <w:r>
-        <w:rPr>
-          <w:rFonts w:ascii="Arial" w:eastAsia="Arial" w:hAnsi="Arial"/>
-          <w:sz w:val="24"/>
-        </w:rPr>
-        <w:t>}, where</w:t>
-      </w:r>
-      <w:r>
-        <w:rPr>
-          <w:rFonts w:ascii="Arial" w:eastAsia="Arial" w:hAnsi="Arial"/>
-          <w:i/>
-          <w:sz w:val="24"/>
-        </w:rPr>
-        <w:t xml:space="preserve"> </w:t>
+        <w:spacing w:line="373" w:lineRule="auto"/>
+        <w:ind w:right="220" w:firstLine="720"/>
+        <w:rPr>
+          <w:rFonts w:ascii="Arial" w:eastAsia="Arial" w:hAnsi="Arial"/>
+          <w:sz w:val="24"/>
+        </w:rPr>
+      </w:pPr>
+      <w:r>
+        <w:rPr>
+          <w:rFonts w:ascii="Arial" w:eastAsia="Arial" w:hAnsi="Arial"/>
+          <w:sz w:val="24"/>
+        </w:rPr>
+        <w:t xml:space="preserve">Following these conventions, we define </w:t>
       </w:r>
       <w:proofErr w:type="spellStart"/>
       <w:r>
@@ -3041,39 +3245,7 @@
         </w:rPr>
         <w:t>d</w:t>
       </w:r>
-      <w:proofErr w:type="spellEnd"/>
-      <w:r>
-        <w:rPr>
-          <w:rFonts w:ascii="Arial" w:eastAsia="Arial" w:hAnsi="Arial"/>
-          <w:i/>
-          <w:sz w:val="24"/>
-        </w:rPr>
-        <w:t xml:space="preserve"> </w:t>
-      </w:r>
-      <w:r>
-        <w:rPr>
-          <w:rFonts w:ascii="Arial" w:eastAsia="Arial" w:hAnsi="Arial"/>
-          <w:sz w:val="24"/>
-        </w:rPr>
-        <w:t>are members of the disadvantaged group and</w:t>
-      </w:r>
-      <w:r>
-        <w:rPr>
-          <w:rFonts w:ascii="Arial" w:eastAsia="Arial" w:hAnsi="Arial"/>
-          <w:i/>
-          <w:sz w:val="24"/>
-        </w:rPr>
-        <w:t xml:space="preserve"> </w:t>
-      </w:r>
-      <w:proofErr w:type="spellStart"/>
-      <w:r>
-        <w:rPr>
-          <w:rFonts w:ascii="Arial" w:eastAsia="Arial" w:hAnsi="Arial"/>
-          <w:i/>
-          <w:sz w:val="24"/>
-        </w:rPr>
-        <w:t>X</w:t>
-      </w:r>
+      <w:proofErr w:type="gramStart"/>
       <w:r>
         <w:rPr>
           <w:rFonts w:ascii="Arial" w:eastAsia="Arial" w:hAnsi="Arial"/>
@@ -3081,63 +3253,23 @@
           <w:sz w:val="31"/>
           <w:vertAlign w:val="subscript"/>
         </w:rPr>
-        <w:t>a</w:t>
-      </w:r>
-      <w:proofErr w:type="spellEnd"/>
-      <w:r>
-        <w:rPr>
-          <w:rFonts w:ascii="Arial" w:eastAsia="Arial" w:hAnsi="Arial"/>
-          <w:i/>
-          <w:sz w:val="24"/>
-        </w:rPr>
-        <w:t xml:space="preserve"> </w:t>
-      </w:r>
-      <w:r>
-        <w:rPr>
-          <w:rFonts w:ascii="Arial" w:eastAsia="Arial" w:hAnsi="Arial"/>
-          <w:sz w:val="24"/>
-        </w:rPr>
-        <w:t>are members of the</w:t>
-      </w:r>
-      <w:r>
-        <w:rPr>
-          <w:rFonts w:ascii="Arial" w:eastAsia="Arial" w:hAnsi="Arial"/>
-          <w:i/>
-          <w:sz w:val="24"/>
-        </w:rPr>
-        <w:t xml:space="preserve"> </w:t>
-      </w:r>
-      <w:r>
-        <w:rPr>
-          <w:rFonts w:ascii="Arial" w:eastAsia="Arial" w:hAnsi="Arial"/>
-          <w:sz w:val="24"/>
-        </w:rPr>
-        <w:t>advantaged group.</w:t>
-      </w:r>
-    </w:p>
-    <w:p>
-      <w:pPr>
-        <w:spacing w:line="379" w:lineRule="exact"/>
-        <w:rPr>
-          <w:rFonts w:ascii="Times New Roman" w:eastAsia="Times New Roman" w:hAnsi="Times New Roman"/>
-        </w:rPr>
-      </w:pPr>
-    </w:p>
-    <w:p>
-      <w:pPr>
-        <w:spacing w:line="373" w:lineRule="auto"/>
-        <w:ind w:right="220" w:firstLine="576"/>
-        <w:rPr>
-          <w:rFonts w:ascii="Arial" w:eastAsia="Arial" w:hAnsi="Arial"/>
-          <w:sz w:val="24"/>
-        </w:rPr>
-      </w:pPr>
-      <w:r>
-        <w:rPr>
-          <w:rFonts w:ascii="Arial" w:eastAsia="Arial" w:hAnsi="Arial"/>
-          <w:sz w:val="24"/>
-        </w:rPr>
-        <w:t xml:space="preserve">Following these conventions, we define </w:t>
+        <w:t>,y</w:t>
+      </w:r>
+      <w:proofErr w:type="spellEnd"/>
+      <w:proofErr w:type="gramEnd"/>
+      <w:r>
+        <w:rPr>
+          <w:rFonts w:ascii="Arial" w:eastAsia="Arial" w:hAnsi="Arial"/>
+          <w:sz w:val="11"/>
+        </w:rPr>
+        <w:t>+</w:t>
+      </w:r>
+      <w:r>
+        <w:rPr>
+          <w:rFonts w:ascii="Arial" w:eastAsia="Arial" w:hAnsi="Arial"/>
+          <w:sz w:val="24"/>
+        </w:rPr>
+        <w:t xml:space="preserve"> and </w:t>
       </w:r>
       <w:proofErr w:type="spellStart"/>
       <w:r>
@@ -3155,9 +3287,64 @@
           <w:sz w:val="31"/>
           <w:vertAlign w:val="subscript"/>
         </w:rPr>
-        <w:t>d</w:t>
-      </w:r>
-      <w:proofErr w:type="gramStart"/>
+        <w:t>d,y</w:t>
+      </w:r>
+      <w:proofErr w:type="spellEnd"/>
+      <w:r>
+        <w:rPr>
+          <w:rFonts w:ascii="Arial" w:eastAsia="Arial" w:hAnsi="Arial"/>
+          <w:sz w:val="11"/>
+        </w:rPr>
+        <w:t>−</w:t>
+      </w:r>
+      <w:r>
+        <w:rPr>
+          <w:rFonts w:ascii="Arial" w:eastAsia="Arial" w:hAnsi="Arial"/>
+          <w:sz w:val="24"/>
+        </w:rPr>
+        <w:t xml:space="preserve"> as the set of observations of the disadvantaged group that are positively </w:t>
+      </w:r>
+      <w:proofErr w:type="spellStart"/>
+      <w:r>
+        <w:rPr>
+          <w:rFonts w:ascii="Arial" w:eastAsia="Arial" w:hAnsi="Arial"/>
+          <w:sz w:val="24"/>
+        </w:rPr>
+        <w:t>labelled</w:t>
+      </w:r>
+      <w:proofErr w:type="spellEnd"/>
+      <w:r>
+        <w:rPr>
+          <w:rFonts w:ascii="Arial" w:eastAsia="Arial" w:hAnsi="Arial"/>
+          <w:sz w:val="24"/>
+        </w:rPr>
+        <w:t xml:space="preserve"> and negatively </w:t>
+      </w:r>
+      <w:proofErr w:type="spellStart"/>
+      <w:r>
+        <w:rPr>
+          <w:rFonts w:ascii="Arial" w:eastAsia="Arial" w:hAnsi="Arial"/>
+          <w:sz w:val="24"/>
+        </w:rPr>
+        <w:t>labelled</w:t>
+      </w:r>
+      <w:proofErr w:type="spellEnd"/>
+      <w:r>
+        <w:rPr>
+          <w:rFonts w:ascii="Arial" w:eastAsia="Arial" w:hAnsi="Arial"/>
+          <w:sz w:val="24"/>
+        </w:rPr>
+        <w:t xml:space="preserve">, respectively. Similarly, </w:t>
+      </w:r>
+      <w:proofErr w:type="spellStart"/>
+      <w:r>
+        <w:rPr>
+          <w:rFonts w:ascii="Arial" w:eastAsia="Arial" w:hAnsi="Arial"/>
+          <w:i/>
+          <w:sz w:val="24"/>
+        </w:rPr>
+        <w:t>X</w:t>
+      </w:r>
       <w:r>
         <w:rPr>
           <w:rFonts w:ascii="Arial" w:eastAsia="Arial" w:hAnsi="Arial"/>
@@ -3165,33 +3352,9 @@
           <w:sz w:val="31"/>
           <w:vertAlign w:val="subscript"/>
         </w:rPr>
-        <w:t>,y</w:t>
-      </w:r>
-      <w:proofErr w:type="spellEnd"/>
-      <w:proofErr w:type="gramEnd"/>
-      <w:r>
-        <w:rPr>
-          <w:rFonts w:ascii="Arial" w:eastAsia="Arial" w:hAnsi="Arial"/>
-          <w:sz w:val="11"/>
-        </w:rPr>
-        <w:t>+</w:t>
-      </w:r>
-      <w:r>
-        <w:rPr>
-          <w:rFonts w:ascii="Arial" w:eastAsia="Arial" w:hAnsi="Arial"/>
-          <w:sz w:val="24"/>
-        </w:rPr>
-        <w:t xml:space="preserve"> and </w:t>
-      </w:r>
-      <w:proofErr w:type="spellStart"/>
-      <w:r>
-        <w:rPr>
-          <w:rFonts w:ascii="Arial" w:eastAsia="Arial" w:hAnsi="Arial"/>
-          <w:i/>
-          <w:sz w:val="24"/>
-        </w:rPr>
-        <w:t>X</w:t>
-      </w:r>
+        <w:t>a</w:t>
+      </w:r>
+      <w:proofErr w:type="gramStart"/>
       <w:r>
         <w:rPr>
           <w:rFonts w:ascii="Arial" w:eastAsia="Arial" w:hAnsi="Arial"/>
@@ -3199,54 +3362,23 @@
           <w:sz w:val="31"/>
           <w:vertAlign w:val="subscript"/>
         </w:rPr>
-        <w:t>d,y</w:t>
-      </w:r>
-      <w:proofErr w:type="spellEnd"/>
+        <w:t>,y</w:t>
+      </w:r>
+      <w:proofErr w:type="spellEnd"/>
+      <w:proofErr w:type="gramEnd"/>
       <w:r>
         <w:rPr>
           <w:rFonts w:ascii="Arial" w:eastAsia="Arial" w:hAnsi="Arial"/>
           <w:sz w:val="11"/>
         </w:rPr>
-        <w:t>−</w:t>
-      </w:r>
-      <w:r>
-        <w:rPr>
-          <w:rFonts w:ascii="Arial" w:eastAsia="Arial" w:hAnsi="Arial"/>
-          <w:sz w:val="24"/>
-        </w:rPr>
-        <w:t xml:space="preserve"> as the set of observations of the disadvantaged group that are positively </w:t>
-      </w:r>
-      <w:proofErr w:type="spellStart"/>
-      <w:r>
-        <w:rPr>
-          <w:rFonts w:ascii="Arial" w:eastAsia="Arial" w:hAnsi="Arial"/>
-          <w:sz w:val="24"/>
-        </w:rPr>
-        <w:t>labelled</w:t>
-      </w:r>
-      <w:proofErr w:type="spellEnd"/>
-      <w:r>
-        <w:rPr>
-          <w:rFonts w:ascii="Arial" w:eastAsia="Arial" w:hAnsi="Arial"/>
-          <w:sz w:val="24"/>
-        </w:rPr>
-        <w:t xml:space="preserve"> and negatively </w:t>
-      </w:r>
-      <w:proofErr w:type="spellStart"/>
-      <w:r>
-        <w:rPr>
-          <w:rFonts w:ascii="Arial" w:eastAsia="Arial" w:hAnsi="Arial"/>
-          <w:sz w:val="24"/>
-        </w:rPr>
-        <w:t>labelled</w:t>
-      </w:r>
-      <w:proofErr w:type="spellEnd"/>
-      <w:r>
-        <w:rPr>
-          <w:rFonts w:ascii="Arial" w:eastAsia="Arial" w:hAnsi="Arial"/>
-          <w:sz w:val="24"/>
-        </w:rPr>
-        <w:t xml:space="preserve">, respectively. Similarly, </w:t>
+        <w:t>+</w:t>
+      </w:r>
+      <w:r>
+        <w:rPr>
+          <w:rFonts w:ascii="Arial" w:eastAsia="Arial" w:hAnsi="Arial"/>
+          <w:sz w:val="24"/>
+        </w:rPr>
+        <w:t xml:space="preserve">, and </w:t>
       </w:r>
       <w:proofErr w:type="spellStart"/>
       <w:r>
@@ -3264,9 +3396,114 @@
           <w:sz w:val="31"/>
           <w:vertAlign w:val="subscript"/>
         </w:rPr>
-        <w:t>a</w:t>
-      </w:r>
-      <w:proofErr w:type="gramStart"/>
+        <w:t>a,y</w:t>
+      </w:r>
+      <w:proofErr w:type="spellEnd"/>
+      <w:r>
+        <w:rPr>
+          <w:rFonts w:ascii="Arial" w:eastAsia="Arial" w:hAnsi="Arial"/>
+          <w:sz w:val="11"/>
+        </w:rPr>
+        <w:t>−</w:t>
+      </w:r>
+      <w:r>
+        <w:rPr>
+          <w:rFonts w:ascii="Arial" w:eastAsia="Arial" w:hAnsi="Arial"/>
+          <w:sz w:val="24"/>
+        </w:rPr>
+        <w:t xml:space="preserve"> are observations of the advantaged group that are positively and negatively </w:t>
+      </w:r>
+      <w:proofErr w:type="spellStart"/>
+      <w:r>
+        <w:rPr>
+          <w:rFonts w:ascii="Arial" w:eastAsia="Arial" w:hAnsi="Arial"/>
+          <w:sz w:val="24"/>
+        </w:rPr>
+        <w:t>labelled</w:t>
+      </w:r>
+      <w:proofErr w:type="spellEnd"/>
+      <w:r>
+        <w:rPr>
+          <w:rFonts w:ascii="Arial" w:eastAsia="Arial" w:hAnsi="Arial"/>
+          <w:sz w:val="24"/>
+        </w:rPr>
+        <w:t>, respectively.</w:t>
+      </w:r>
+    </w:p>
+    <w:p>
+      <w:pPr>
+        <w:spacing w:line="345" w:lineRule="exact"/>
+        <w:rPr>
+          <w:rFonts w:ascii="Times New Roman" w:eastAsia="Times New Roman" w:hAnsi="Times New Roman"/>
+        </w:rPr>
+      </w:pPr>
+    </w:p>
+    <w:p>
+      <w:pPr>
+        <w:spacing w:line="0" w:lineRule="atLeast"/>
+        <w:rPr>
+          <w:rFonts w:ascii="Arial" w:eastAsia="Arial" w:hAnsi="Arial"/>
+          <w:b/>
+          <w:sz w:val="24"/>
+        </w:rPr>
+      </w:pPr>
+      <w:r>
+        <w:rPr>
+          <w:rFonts w:ascii="Arial" w:eastAsia="Arial" w:hAnsi="Arial"/>
+          <w:b/>
+          <w:sz w:val="24"/>
+        </w:rPr>
+        <w:t>Transformer</w:t>
+      </w:r>
+    </w:p>
+    <w:p>
+      <w:pPr>
+        <w:spacing w:line="244" w:lineRule="exact"/>
+        <w:rPr>
+          <w:rFonts w:ascii="Times New Roman" w:eastAsia="Times New Roman" w:hAnsi="Times New Roman"/>
+        </w:rPr>
+      </w:pPr>
+    </w:p>
+    <w:p>
+      <w:pPr>
+        <w:spacing w:line="406" w:lineRule="auto"/>
+        <w:ind w:right="280"/>
+        <w:rPr>
+          <w:rFonts w:ascii="Arial" w:eastAsia="Arial" w:hAnsi="Arial"/>
+          <w:sz w:val="24"/>
+        </w:rPr>
+      </w:pPr>
+      <w:r>
+        <w:rPr>
+          <w:rFonts w:ascii="Arial" w:eastAsia="Arial" w:hAnsi="Arial"/>
+          <w:sz w:val="24"/>
+        </w:rPr>
+        <w:t xml:space="preserve">The main idea behind fairness-aware preprocessing is to take a dataset </w:t>
+      </w:r>
+      <w:r>
+        <w:rPr>
+          <w:rFonts w:ascii="Arial" w:eastAsia="Arial" w:hAnsi="Arial"/>
+          <w:i/>
+          <w:sz w:val="24"/>
+        </w:rPr>
+        <w:t>D</w:t>
+      </w:r>
+      <w:r>
+        <w:rPr>
+          <w:rFonts w:ascii="Arial" w:eastAsia="Arial" w:hAnsi="Arial"/>
+          <w:sz w:val="24"/>
+        </w:rPr>
+        <w:t xml:space="preserve"> consisting of a feature set </w:t>
+      </w:r>
+      <w:proofErr w:type="spellStart"/>
+      <w:r>
+        <w:rPr>
+          <w:rFonts w:ascii="Arial" w:eastAsia="Arial" w:hAnsi="Arial"/>
+          <w:i/>
+          <w:sz w:val="24"/>
+        </w:rPr>
+        <w:t>X</w:t>
+      </w:r>
       <w:r>
         <w:rPr>
           <w:rFonts w:ascii="Arial" w:eastAsia="Arial" w:hAnsi="Arial"/>
@@ -3274,32 +3511,24 @@
           <w:sz w:val="31"/>
           <w:vertAlign w:val="subscript"/>
         </w:rPr>
-        <w:t>,y</w:t>
-      </w:r>
-      <w:proofErr w:type="spellEnd"/>
-      <w:proofErr w:type="gramEnd"/>
-      <w:r>
-        <w:rPr>
-          <w:rFonts w:ascii="Arial" w:eastAsia="Arial" w:hAnsi="Arial"/>
-          <w:sz w:val="11"/>
-        </w:rPr>
-        <w:t>+</w:t>
-      </w:r>
-      <w:r>
-        <w:rPr>
-          <w:rFonts w:ascii="Arial" w:eastAsia="Arial" w:hAnsi="Arial"/>
-          <w:sz w:val="24"/>
-        </w:rPr>
-        <w:t xml:space="preserve">, and </w:t>
-      </w:r>
-      <w:proofErr w:type="spellStart"/>
-      <w:r>
-        <w:rPr>
-          <w:rFonts w:ascii="Arial" w:eastAsia="Arial" w:hAnsi="Arial"/>
-          <w:i/>
-          <w:sz w:val="24"/>
-        </w:rPr>
-        <w:t>X</w:t>
+        <w:t>train</w:t>
+      </w:r>
+      <w:proofErr w:type="spellEnd"/>
+      <w:r>
+        <w:rPr>
+          <w:rFonts w:ascii="Arial" w:eastAsia="Arial" w:hAnsi="Arial"/>
+          <w:sz w:val="24"/>
+        </w:rPr>
+        <w:t xml:space="preserve">, target labels </w:t>
+      </w:r>
+      <w:proofErr w:type="spellStart"/>
+      <w:r>
+        <w:rPr>
+          <w:rFonts w:ascii="Arial" w:eastAsia="Arial" w:hAnsi="Arial"/>
+          <w:i/>
+          <w:sz w:val="24"/>
+        </w:rPr>
+        <w:t>y</w:t>
       </w:r>
       <w:r>
         <w:rPr>
@@ -3308,145 +3537,23 @@
           <w:sz w:val="31"/>
           <w:vertAlign w:val="subscript"/>
         </w:rPr>
-        <w:t>a,y</w:t>
-      </w:r>
-      <w:proofErr w:type="spellEnd"/>
-      <w:r>
-        <w:rPr>
-          <w:rFonts w:ascii="Arial" w:eastAsia="Arial" w:hAnsi="Arial"/>
-          <w:sz w:val="11"/>
-        </w:rPr>
-        <w:t>−</w:t>
-      </w:r>
-      <w:r>
-        <w:rPr>
-          <w:rFonts w:ascii="Arial" w:eastAsia="Arial" w:hAnsi="Arial"/>
-          <w:sz w:val="24"/>
-        </w:rPr>
-        <w:t xml:space="preserve"> are observations of the advantaged group that are positively and negatively </w:t>
-      </w:r>
-      <w:proofErr w:type="spellStart"/>
-      <w:r>
-        <w:rPr>
-          <w:rFonts w:ascii="Arial" w:eastAsia="Arial" w:hAnsi="Arial"/>
-          <w:sz w:val="24"/>
-        </w:rPr>
-        <w:t>labelled</w:t>
-      </w:r>
-      <w:proofErr w:type="spellEnd"/>
-      <w:r>
-        <w:rPr>
-          <w:rFonts w:ascii="Arial" w:eastAsia="Arial" w:hAnsi="Arial"/>
-          <w:sz w:val="24"/>
-        </w:rPr>
-        <w:t>, respectively.</w:t>
-      </w:r>
-    </w:p>
-    <w:p>
-      <w:pPr>
-        <w:spacing w:line="200" w:lineRule="exact"/>
-        <w:rPr>
-          <w:rFonts w:ascii="Times New Roman" w:eastAsia="Times New Roman" w:hAnsi="Times New Roman"/>
-        </w:rPr>
-      </w:pPr>
-    </w:p>
-    <w:p>
-      <w:pPr>
-        <w:spacing w:line="200" w:lineRule="exact"/>
-        <w:rPr>
-          <w:rFonts w:ascii="Times New Roman" w:eastAsia="Times New Roman" w:hAnsi="Times New Roman"/>
-        </w:rPr>
-      </w:pPr>
-    </w:p>
-    <w:p>
-      <w:pPr>
-        <w:spacing w:line="345" w:lineRule="exact"/>
-        <w:rPr>
-          <w:rFonts w:ascii="Times New Roman" w:eastAsia="Times New Roman" w:hAnsi="Times New Roman"/>
-        </w:rPr>
-      </w:pPr>
-    </w:p>
-    <w:p>
-      <w:pPr>
-        <w:spacing w:line="0" w:lineRule="atLeast"/>
-        <w:rPr>
-          <w:rFonts w:ascii="Arial" w:eastAsia="Arial" w:hAnsi="Arial"/>
-          <w:b/>
-          <w:sz w:val="24"/>
-        </w:rPr>
-      </w:pPr>
-      <w:r>
-        <w:rPr>
-          <w:rFonts w:ascii="Arial" w:eastAsia="Arial" w:hAnsi="Arial"/>
-          <w:b/>
-          <w:sz w:val="24"/>
-        </w:rPr>
-        <w:t>Transformer</w:t>
-      </w:r>
-    </w:p>
-    <w:p>
-      <w:pPr>
-        <w:spacing w:line="200" w:lineRule="exact"/>
-        <w:rPr>
-          <w:rFonts w:ascii="Times New Roman" w:eastAsia="Times New Roman" w:hAnsi="Times New Roman"/>
-        </w:rPr>
-      </w:pPr>
-    </w:p>
-    <w:p>
-      <w:pPr>
-        <w:spacing w:line="200" w:lineRule="exact"/>
-        <w:rPr>
-          <w:rFonts w:ascii="Times New Roman" w:eastAsia="Times New Roman" w:hAnsi="Times New Roman"/>
-        </w:rPr>
-      </w:pPr>
-    </w:p>
-    <w:p>
-      <w:pPr>
-        <w:spacing w:line="244" w:lineRule="exact"/>
-        <w:rPr>
-          <w:rFonts w:ascii="Times New Roman" w:eastAsia="Times New Roman" w:hAnsi="Times New Roman"/>
-        </w:rPr>
-      </w:pPr>
-    </w:p>
-    <w:p>
-      <w:pPr>
-        <w:spacing w:line="406" w:lineRule="auto"/>
-        <w:ind w:right="280"/>
-        <w:rPr>
-          <w:rFonts w:ascii="Arial" w:eastAsia="Arial" w:hAnsi="Arial"/>
-          <w:sz w:val="24"/>
-        </w:rPr>
-      </w:pPr>
-      <w:r>
-        <w:rPr>
-          <w:rFonts w:ascii="Arial" w:eastAsia="Arial" w:hAnsi="Arial"/>
-          <w:sz w:val="24"/>
-        </w:rPr>
-        <w:t xml:space="preserve">The main idea behind fairness-aware preprocessing is to take a dataset </w:t>
-      </w:r>
-      <w:r>
-        <w:rPr>
-          <w:rFonts w:ascii="Arial" w:eastAsia="Arial" w:hAnsi="Arial"/>
-          <w:i/>
-          <w:sz w:val="24"/>
-        </w:rPr>
-        <w:t>D</w:t>
-      </w:r>
-      <w:r>
-        <w:rPr>
-          <w:rFonts w:ascii="Arial" w:eastAsia="Arial" w:hAnsi="Arial"/>
-          <w:sz w:val="24"/>
-        </w:rPr>
-        <w:t xml:space="preserve"> consisting of a feature set </w:t>
-      </w:r>
-      <w:proofErr w:type="spellStart"/>
-      <w:r>
-        <w:rPr>
-          <w:rFonts w:ascii="Arial" w:eastAsia="Arial" w:hAnsi="Arial"/>
-          <w:i/>
-          <w:sz w:val="24"/>
-        </w:rPr>
-        <w:t>X</w:t>
+        <w:t>train</w:t>
+      </w:r>
+      <w:proofErr w:type="spellEnd"/>
+      <w:r>
+        <w:rPr>
+          <w:rFonts w:ascii="Arial" w:eastAsia="Arial" w:hAnsi="Arial"/>
+          <w:sz w:val="24"/>
+        </w:rPr>
+        <w:t xml:space="preserve">, and protected class </w:t>
+      </w:r>
+      <w:r>
+        <w:rPr>
+          <w:rFonts w:ascii="Arial" w:eastAsia="Arial" w:hAnsi="Arial"/>
+          <w:i/>
+          <w:sz w:val="24"/>
+        </w:rPr>
+        <w:t>s</w:t>
       </w:r>
       <w:r>
         <w:rPr>
@@ -3457,57 +3564,6 @@
         </w:rPr>
         <w:t>train</w:t>
       </w:r>
-      <w:proofErr w:type="spellEnd"/>
-      <w:r>
-        <w:rPr>
-          <w:rFonts w:ascii="Arial" w:eastAsia="Arial" w:hAnsi="Arial"/>
-          <w:sz w:val="24"/>
-        </w:rPr>
-        <w:t xml:space="preserve">, target labels </w:t>
-      </w:r>
-      <w:proofErr w:type="spellStart"/>
-      <w:r>
-        <w:rPr>
-          <w:rFonts w:ascii="Arial" w:eastAsia="Arial" w:hAnsi="Arial"/>
-          <w:i/>
-          <w:sz w:val="24"/>
-        </w:rPr>
-        <w:t>y</w:t>
-      </w:r>
-      <w:r>
-        <w:rPr>
-          <w:rFonts w:ascii="Arial" w:eastAsia="Arial" w:hAnsi="Arial"/>
-          <w:i/>
-          <w:sz w:val="31"/>
-          <w:vertAlign w:val="subscript"/>
-        </w:rPr>
-        <w:t>train</w:t>
-      </w:r>
-      <w:proofErr w:type="spellEnd"/>
-      <w:r>
-        <w:rPr>
-          <w:rFonts w:ascii="Arial" w:eastAsia="Arial" w:hAnsi="Arial"/>
-          <w:sz w:val="24"/>
-        </w:rPr>
-        <w:t xml:space="preserve">, and protected class </w:t>
-      </w:r>
-      <w:r>
-        <w:rPr>
-          <w:rFonts w:ascii="Arial" w:eastAsia="Arial" w:hAnsi="Arial"/>
-          <w:i/>
-          <w:sz w:val="24"/>
-        </w:rPr>
-        <w:t>s</w:t>
-      </w:r>
-      <w:r>
-        <w:rPr>
-          <w:rFonts w:ascii="Arial" w:eastAsia="Arial" w:hAnsi="Arial"/>
-          <w:i/>
-          <w:sz w:val="31"/>
-          <w:vertAlign w:val="subscript"/>
-        </w:rPr>
-        <w:t>train</w:t>
-      </w:r>
       <w:r>
         <w:rPr>
           <w:rFonts w:ascii="Arial" w:eastAsia="Arial" w:hAnsi="Arial"/>
@@ -3515,14 +3571,6 @@
         </w:rPr>
         <w:t xml:space="preserve"> to output a modified dataset.</w:t>
       </w:r>
-    </w:p>
-    <w:p>
-      <w:pPr>
-        <w:spacing w:line="132" w:lineRule="exact"/>
-        <w:rPr>
-          <w:rFonts w:ascii="Times New Roman" w:eastAsia="Times New Roman" w:hAnsi="Times New Roman"/>
-        </w:rPr>
-      </w:pPr>
     </w:p>
     <w:p>
       <w:pPr>
@@ -4306,8 +4354,8 @@
                 <w:sz w:val="24"/>
               </w:rPr>
             </w:pPr>
-            <w:bookmarkStart w:id="7" w:name="page8"/>
-            <w:bookmarkEnd w:id="7"/>
+            <w:bookmarkStart w:id="8" w:name="page8"/>
+            <w:bookmarkEnd w:id="8"/>
             <w:r>
               <w:rPr>
                 <w:rFonts w:ascii="Arial" w:eastAsia="Arial" w:hAnsi="Arial"/>
@@ -5001,7 +5049,7 @@
         <w:spacing w:line="0" w:lineRule="atLeast"/>
         <w:ind w:left="200"/>
         <w:rPr>
-          <w:rFonts w:ascii="Arial" w:eastAsia="Arial" w:hAnsi="Arial"/>
+          <w:rFonts w:ascii="Courier New" w:eastAsia="Arial" w:hAnsi="Courier New" w:cs="Courier New"/>
           <w:color w:val="000000"/>
           <w:sz w:val="22"/>
         </w:rPr>
@@ -5009,7 +5057,7 @@
       <w:proofErr w:type="gramStart"/>
       <w:r>
         <w:rPr>
-          <w:rFonts w:ascii="Arial" w:eastAsia="Arial" w:hAnsi="Arial"/>
+          <w:rFonts w:ascii="Courier New" w:eastAsia="Arial" w:hAnsi="Courier New" w:cs="Courier New"/>
           <w:b/>
           <w:color w:val="008000"/>
           <w:sz w:val="22"/>
@@ -5019,7 +5067,7 @@
       <w:proofErr w:type="gramEnd"/>
       <w:r>
         <w:rPr>
-          <w:rFonts w:ascii="Arial" w:eastAsia="Arial" w:hAnsi="Arial"/>
+          <w:rFonts w:ascii="Courier New" w:eastAsia="Arial" w:hAnsi="Courier New" w:cs="Courier New"/>
           <w:b/>
           <w:color w:val="008000"/>
           <w:sz w:val="22"/>
@@ -5029,7 +5077,7 @@
       <w:proofErr w:type="spellStart"/>
       <w:r>
         <w:rPr>
-          <w:rFonts w:ascii="Arial" w:eastAsia="Arial" w:hAnsi="Arial"/>
+          <w:rFonts w:ascii="Courier New" w:eastAsia="Arial" w:hAnsi="Courier New" w:cs="Courier New"/>
           <w:b/>
           <w:color w:val="0000FF"/>
           <w:sz w:val="22"/>
@@ -5039,7 +5087,7 @@
       <w:proofErr w:type="spellEnd"/>
       <w:r>
         <w:rPr>
-          <w:rFonts w:ascii="Arial" w:eastAsia="Arial" w:hAnsi="Arial"/>
+          <w:rFonts w:ascii="Courier New" w:eastAsia="Arial" w:hAnsi="Courier New" w:cs="Courier New"/>
           <w:b/>
           <w:color w:val="008000"/>
           <w:sz w:val="22"/>
@@ -5048,7 +5096,7 @@
       </w:r>
       <w:r>
         <w:rPr>
-          <w:rFonts w:ascii="Arial" w:eastAsia="Arial" w:hAnsi="Arial"/>
+          <w:rFonts w:ascii="Courier New" w:eastAsia="Arial" w:hAnsi="Courier New" w:cs="Courier New"/>
           <w:color w:val="000000"/>
           <w:sz w:val="22"/>
         </w:rPr>
@@ -5059,7 +5107,7 @@
       <w:pPr>
         <w:spacing w:line="40" w:lineRule="exact"/>
         <w:rPr>
-          <w:rFonts w:ascii="Times New Roman" w:eastAsia="Times New Roman" w:hAnsi="Times New Roman"/>
+          <w:rFonts w:ascii="Courier New" w:eastAsia="Times New Roman" w:hAnsi="Courier New" w:cs="Courier New"/>
         </w:rPr>
       </w:pPr>
     </w:p>
@@ -5068,7 +5116,7 @@
         <w:spacing w:line="0" w:lineRule="atLeast"/>
         <w:ind w:left="200"/>
         <w:rPr>
-          <w:rFonts w:ascii="Arial" w:eastAsia="Arial" w:hAnsi="Arial"/>
+          <w:rFonts w:ascii="Courier New" w:eastAsia="Arial" w:hAnsi="Courier New" w:cs="Courier New"/>
           <w:color w:val="000000"/>
           <w:sz w:val="22"/>
         </w:rPr>
@@ -5076,7 +5124,7 @@
       <w:proofErr w:type="gramStart"/>
       <w:r>
         <w:rPr>
-          <w:rFonts w:ascii="Arial" w:eastAsia="Arial" w:hAnsi="Arial"/>
+          <w:rFonts w:ascii="Courier New" w:eastAsia="Arial" w:hAnsi="Courier New" w:cs="Courier New"/>
           <w:b/>
           <w:color w:val="008000"/>
           <w:sz w:val="22"/>
@@ -5086,7 +5134,7 @@
       <w:proofErr w:type="gramEnd"/>
       <w:r>
         <w:rPr>
-          <w:rFonts w:ascii="Arial" w:eastAsia="Arial" w:hAnsi="Arial"/>
+          <w:rFonts w:ascii="Courier New" w:eastAsia="Arial" w:hAnsi="Courier New" w:cs="Courier New"/>
           <w:b/>
           <w:color w:val="008000"/>
           <w:sz w:val="22"/>
@@ -5096,7 +5144,7 @@
       <w:proofErr w:type="spellStart"/>
       <w:r>
         <w:rPr>
-          <w:rFonts w:ascii="Arial" w:eastAsia="Arial" w:hAnsi="Arial"/>
+          <w:rFonts w:ascii="Courier New" w:eastAsia="Arial" w:hAnsi="Courier New" w:cs="Courier New"/>
           <w:b/>
           <w:color w:val="0000FF"/>
           <w:sz w:val="22"/>
@@ -5106,7 +5154,7 @@
       <w:proofErr w:type="spellEnd"/>
       <w:r>
         <w:rPr>
-          <w:rFonts w:ascii="Arial" w:eastAsia="Arial" w:hAnsi="Arial"/>
+          <w:rFonts w:ascii="Courier New" w:eastAsia="Arial" w:hAnsi="Courier New" w:cs="Courier New"/>
           <w:b/>
           <w:color w:val="008000"/>
           <w:sz w:val="22"/>
@@ -5116,7 +5164,7 @@
       <w:proofErr w:type="spellStart"/>
       <w:r>
         <w:rPr>
-          <w:rFonts w:ascii="Arial" w:eastAsia="Arial" w:hAnsi="Arial"/>
+          <w:rFonts w:ascii="Courier New" w:eastAsia="Arial" w:hAnsi="Courier New" w:cs="Courier New"/>
           <w:color w:val="000000"/>
           <w:sz w:val="22"/>
         </w:rPr>
@@ -5128,7 +5176,7 @@
       <w:pPr>
         <w:spacing w:line="271" w:lineRule="exact"/>
         <w:rPr>
-          <w:rFonts w:ascii="Times New Roman" w:eastAsia="Times New Roman" w:hAnsi="Times New Roman"/>
+          <w:rFonts w:ascii="Courier New" w:eastAsia="Times New Roman" w:hAnsi="Courier New" w:cs="Courier New"/>
         </w:rPr>
       </w:pPr>
     </w:p>
@@ -5137,7 +5185,7 @@
         <w:spacing w:line="0" w:lineRule="atLeast"/>
         <w:ind w:left="200"/>
         <w:rPr>
-          <w:rFonts w:ascii="Arial" w:eastAsia="Arial" w:hAnsi="Arial"/>
+          <w:rFonts w:ascii="Courier New" w:eastAsia="Arial" w:hAnsi="Courier New" w:cs="Courier New"/>
           <w:sz w:val="22"/>
         </w:rPr>
       </w:pPr>
@@ -5145,7 +5193,7 @@
       <w:proofErr w:type="gramStart"/>
       <w:r>
         <w:rPr>
-          <w:rFonts w:ascii="Arial" w:eastAsia="Arial" w:hAnsi="Arial"/>
+          <w:rFonts w:ascii="Courier New" w:eastAsia="Arial" w:hAnsi="Courier New" w:cs="Courier New"/>
           <w:sz w:val="22"/>
         </w:rPr>
         <w:t>reweigher</w:t>
@@ -5154,14 +5202,14 @@
       <w:proofErr w:type="gramEnd"/>
       <w:r>
         <w:rPr>
-          <w:rFonts w:ascii="Arial" w:eastAsia="Arial" w:hAnsi="Arial"/>
+          <w:rFonts w:ascii="Courier New" w:eastAsia="Arial" w:hAnsi="Courier New" w:cs="Courier New"/>
           <w:sz w:val="22"/>
         </w:rPr>
         <w:t xml:space="preserve"> </w:t>
       </w:r>
       <w:r>
         <w:rPr>
-          <w:rFonts w:ascii="Arial" w:eastAsia="Arial" w:hAnsi="Arial"/>
+          <w:rFonts w:ascii="Courier New" w:eastAsia="Arial" w:hAnsi="Courier New" w:cs="Courier New"/>
           <w:color w:val="666666"/>
           <w:sz w:val="22"/>
         </w:rPr>
@@ -5169,7 +5217,7 @@
       </w:r>
       <w:r>
         <w:rPr>
-          <w:rFonts w:ascii="Arial" w:eastAsia="Arial" w:hAnsi="Arial"/>
+          <w:rFonts w:ascii="Courier New" w:eastAsia="Arial" w:hAnsi="Courier New" w:cs="Courier New"/>
           <w:sz w:val="22"/>
         </w:rPr>
         <w:t xml:space="preserve"> Reweight()</w:t>
@@ -5179,7 +5227,7 @@
       <w:pPr>
         <w:spacing w:line="289" w:lineRule="exact"/>
         <w:rPr>
-          <w:rFonts w:ascii="Times New Roman" w:eastAsia="Times New Roman" w:hAnsi="Times New Roman"/>
+          <w:rFonts w:ascii="Courier New" w:eastAsia="Times New Roman" w:hAnsi="Courier New" w:cs="Courier New"/>
         </w:rPr>
       </w:pPr>
     </w:p>
@@ -5188,14 +5236,14 @@
         <w:spacing w:line="265" w:lineRule="auto"/>
         <w:ind w:left="200" w:right="3200"/>
         <w:rPr>
-          <w:rFonts w:ascii="Arial" w:eastAsia="Arial" w:hAnsi="Arial"/>
+          <w:rFonts w:ascii="Courier New" w:eastAsia="Arial" w:hAnsi="Courier New" w:cs="Courier New"/>
           <w:color w:val="000000"/>
           <w:sz w:val="22"/>
         </w:rPr>
       </w:pPr>
       <w:r>
         <w:rPr>
-          <w:rFonts w:ascii="Arial" w:eastAsia="Arial" w:hAnsi="Arial"/>
+          <w:rFonts w:ascii="Courier New" w:eastAsia="Arial" w:hAnsi="Courier New" w:cs="Courier New"/>
           <w:i/>
           <w:color w:val="408080"/>
           <w:sz w:val="22"/>
@@ -5205,7 +5253,7 @@
       <w:proofErr w:type="gramStart"/>
       <w:r>
         <w:rPr>
-          <w:rFonts w:ascii="Arial" w:eastAsia="Arial" w:hAnsi="Arial"/>
+          <w:rFonts w:ascii="Courier New" w:eastAsia="Arial" w:hAnsi="Courier New" w:cs="Courier New"/>
           <w:i/>
           <w:color w:val="408080"/>
           <w:sz w:val="22"/>
@@ -5215,7 +5263,7 @@
       <w:proofErr w:type="gramEnd"/>
       <w:r>
         <w:rPr>
-          <w:rFonts w:ascii="Arial" w:eastAsia="Arial" w:hAnsi="Arial"/>
+          <w:rFonts w:ascii="Courier New" w:eastAsia="Arial" w:hAnsi="Courier New" w:cs="Courier New"/>
           <w:i/>
           <w:color w:val="408080"/>
           <w:sz w:val="22"/>
@@ -5225,7 +5273,7 @@
       <w:proofErr w:type="spellStart"/>
       <w:r>
         <w:rPr>
-          <w:rFonts w:ascii="Arial" w:eastAsia="Arial" w:hAnsi="Arial"/>
+          <w:rFonts w:ascii="Courier New" w:eastAsia="Arial" w:hAnsi="Courier New" w:cs="Courier New"/>
           <w:color w:val="000000"/>
           <w:sz w:val="22"/>
         </w:rPr>
@@ -5233,7 +5281,7 @@
       </w:r>
       <w:r>
         <w:rPr>
-          <w:rFonts w:ascii="Arial" w:eastAsia="Arial" w:hAnsi="Arial"/>
+          <w:rFonts w:ascii="Courier New" w:eastAsia="Arial" w:hAnsi="Courier New" w:cs="Courier New"/>
           <w:color w:val="666666"/>
           <w:sz w:val="22"/>
         </w:rPr>
@@ -5241,7 +5289,7 @@
       </w:r>
       <w:r>
         <w:rPr>
-          <w:rFonts w:ascii="Arial" w:eastAsia="Arial" w:hAnsi="Arial"/>
+          <w:rFonts w:ascii="Courier New" w:eastAsia="Arial" w:hAnsi="Courier New" w:cs="Courier New"/>
           <w:color w:val="000000"/>
           <w:sz w:val="22"/>
         </w:rPr>
@@ -5250,7 +5298,7 @@
       <w:proofErr w:type="spellEnd"/>
       <w:r>
         <w:rPr>
-          <w:rFonts w:ascii="Arial" w:eastAsia="Arial" w:hAnsi="Arial"/>
+          <w:rFonts w:ascii="Courier New" w:eastAsia="Arial" w:hAnsi="Courier New" w:cs="Courier New"/>
           <w:color w:val="000000"/>
           <w:sz w:val="22"/>
         </w:rPr>
@@ -5261,7 +5309,7 @@
       <w:pPr>
         <w:spacing w:line="1" w:lineRule="exact"/>
         <w:rPr>
-          <w:rFonts w:ascii="Times New Roman" w:eastAsia="Times New Roman" w:hAnsi="Times New Roman"/>
+          <w:rFonts w:ascii="Courier New" w:eastAsia="Times New Roman" w:hAnsi="Courier New" w:cs="Courier New"/>
         </w:rPr>
       </w:pPr>
     </w:p>
@@ -5270,7 +5318,7 @@
         <w:spacing w:line="0" w:lineRule="atLeast"/>
         <w:ind w:left="200"/>
         <w:rPr>
-          <w:rFonts w:ascii="Arial" w:eastAsia="Arial" w:hAnsi="Arial"/>
+          <w:rFonts w:ascii="Courier New" w:eastAsia="Arial" w:hAnsi="Courier New" w:cs="Courier New"/>
           <w:sz w:val="22"/>
         </w:rPr>
       </w:pPr>
@@ -5278,7 +5326,7 @@
       <w:proofErr w:type="gramStart"/>
       <w:r>
         <w:rPr>
-          <w:rFonts w:ascii="Arial" w:eastAsia="Arial" w:hAnsi="Arial"/>
+          <w:rFonts w:ascii="Courier New" w:eastAsia="Arial" w:hAnsi="Courier New" w:cs="Courier New"/>
           <w:sz w:val="22"/>
         </w:rPr>
         <w:t>fair</w:t>
@@ -5286,7 +5334,7 @@
       <w:proofErr w:type="gramEnd"/>
       <w:r>
         <w:rPr>
-          <w:rFonts w:ascii="Arial" w:eastAsia="Arial" w:hAnsi="Arial"/>
+          <w:rFonts w:ascii="Courier New" w:eastAsia="Arial" w:hAnsi="Courier New" w:cs="Courier New"/>
           <w:sz w:val="22"/>
         </w:rPr>
         <w:t>_weights</w:t>
@@ -5294,14 +5342,14 @@
       <w:proofErr w:type="spellEnd"/>
       <w:r>
         <w:rPr>
-          <w:rFonts w:ascii="Arial" w:eastAsia="Arial" w:hAnsi="Arial"/>
+          <w:rFonts w:ascii="Courier New" w:eastAsia="Arial" w:hAnsi="Courier New" w:cs="Courier New"/>
           <w:sz w:val="22"/>
         </w:rPr>
         <w:t xml:space="preserve"> </w:t>
       </w:r>
       <w:r>
         <w:rPr>
-          <w:rFonts w:ascii="Arial" w:eastAsia="Arial" w:hAnsi="Arial"/>
+          <w:rFonts w:ascii="Courier New" w:eastAsia="Arial" w:hAnsi="Courier New" w:cs="Courier New"/>
           <w:color w:val="666666"/>
           <w:sz w:val="22"/>
         </w:rPr>
@@ -5309,7 +5357,7 @@
       </w:r>
       <w:r>
         <w:rPr>
-          <w:rFonts w:ascii="Arial" w:eastAsia="Arial" w:hAnsi="Arial"/>
+          <w:rFonts w:ascii="Courier New" w:eastAsia="Arial" w:hAnsi="Courier New" w:cs="Courier New"/>
           <w:sz w:val="22"/>
         </w:rPr>
         <w:t xml:space="preserve"> </w:t>
@@ -5317,14 +5365,14 @@
       <w:proofErr w:type="spellStart"/>
       <w:r>
         <w:rPr>
-          <w:rFonts w:ascii="Arial" w:eastAsia="Arial" w:hAnsi="Arial"/>
+          <w:rFonts w:ascii="Courier New" w:eastAsia="Arial" w:hAnsi="Courier New" w:cs="Courier New"/>
           <w:sz w:val="22"/>
         </w:rPr>
         <w:t>reweigher</w:t>
       </w:r>
       <w:r>
         <w:rPr>
-          <w:rFonts w:ascii="Arial" w:eastAsia="Arial" w:hAnsi="Arial"/>
+          <w:rFonts w:ascii="Courier New" w:eastAsia="Arial" w:hAnsi="Courier New" w:cs="Courier New"/>
           <w:color w:val="666666"/>
           <w:sz w:val="22"/>
         </w:rPr>
@@ -5332,7 +5380,7 @@
       </w:r>
       <w:r>
         <w:rPr>
-          <w:rFonts w:ascii="Arial" w:eastAsia="Arial" w:hAnsi="Arial"/>
+          <w:rFonts w:ascii="Courier New" w:eastAsia="Arial" w:hAnsi="Courier New" w:cs="Courier New"/>
           <w:sz w:val="22"/>
         </w:rPr>
         <w:t>transform</w:t>
@@ -5340,7 +5388,7 @@
       <w:proofErr w:type="spellEnd"/>
       <w:r>
         <w:rPr>
-          <w:rFonts w:ascii="Arial" w:eastAsia="Arial" w:hAnsi="Arial"/>
+          <w:rFonts w:ascii="Courier New" w:eastAsia="Arial" w:hAnsi="Courier New" w:cs="Courier New"/>
           <w:sz w:val="22"/>
         </w:rPr>
         <w:t>(y, s)</w:t>
@@ -5350,7 +5398,7 @@
       <w:pPr>
         <w:spacing w:line="271" w:lineRule="exact"/>
         <w:rPr>
-          <w:rFonts w:ascii="Times New Roman" w:eastAsia="Times New Roman" w:hAnsi="Times New Roman"/>
+          <w:rFonts w:ascii="Courier New" w:eastAsia="Times New Roman" w:hAnsi="Courier New" w:cs="Courier New"/>
         </w:rPr>
       </w:pPr>
     </w:p>
@@ -5359,14 +5407,14 @@
         <w:spacing w:line="265" w:lineRule="auto"/>
         <w:ind w:left="200" w:right="2980"/>
         <w:rPr>
-          <w:rFonts w:ascii="Arial" w:eastAsia="Arial" w:hAnsi="Arial"/>
+          <w:rFonts w:ascii="Courier New" w:eastAsia="Arial" w:hAnsi="Courier New" w:cs="Courier New"/>
           <w:color w:val="000000"/>
           <w:sz w:val="22"/>
         </w:rPr>
       </w:pPr>
       <w:r>
         <w:rPr>
-          <w:rFonts w:ascii="Arial" w:eastAsia="Arial" w:hAnsi="Arial"/>
+          <w:rFonts w:ascii="Courier New" w:eastAsia="Arial" w:hAnsi="Courier New" w:cs="Courier New"/>
           <w:i/>
           <w:color w:val="408080"/>
           <w:sz w:val="22"/>
@@ -5376,7 +5424,7 @@
       <w:proofErr w:type="gramStart"/>
       <w:r>
         <w:rPr>
-          <w:rFonts w:ascii="Arial" w:eastAsia="Arial" w:hAnsi="Arial"/>
+          <w:rFonts w:ascii="Courier New" w:eastAsia="Arial" w:hAnsi="Courier New" w:cs="Courier New"/>
           <w:i/>
           <w:color w:val="408080"/>
           <w:sz w:val="22"/>
@@ -5386,7 +5434,7 @@
       <w:proofErr w:type="gramEnd"/>
       <w:r>
         <w:rPr>
-          <w:rFonts w:ascii="Arial" w:eastAsia="Arial" w:hAnsi="Arial"/>
+          <w:rFonts w:ascii="Courier New" w:eastAsia="Arial" w:hAnsi="Courier New" w:cs="Courier New"/>
           <w:i/>
           <w:color w:val="408080"/>
           <w:sz w:val="22"/>
@@ -5396,7 +5444,7 @@
       <w:proofErr w:type="spellStart"/>
       <w:r>
         <w:rPr>
-          <w:rFonts w:ascii="Arial" w:eastAsia="Arial" w:hAnsi="Arial"/>
+          <w:rFonts w:ascii="Courier New" w:eastAsia="Arial" w:hAnsi="Courier New" w:cs="Courier New"/>
           <w:i/>
           <w:color w:val="408080"/>
           <w:sz w:val="22"/>
@@ -5406,7 +5454,7 @@
       <w:proofErr w:type="spellEnd"/>
       <w:r>
         <w:rPr>
-          <w:rFonts w:ascii="Arial" w:eastAsia="Arial" w:hAnsi="Arial"/>
+          <w:rFonts w:ascii="Courier New" w:eastAsia="Arial" w:hAnsi="Courier New" w:cs="Courier New"/>
           <w:i/>
           <w:color w:val="408080"/>
           <w:sz w:val="22"/>
@@ -5416,7 +5464,7 @@
       <w:proofErr w:type="spellStart"/>
       <w:r>
         <w:rPr>
-          <w:rFonts w:ascii="Arial" w:eastAsia="Arial" w:hAnsi="Arial"/>
+          <w:rFonts w:ascii="Courier New" w:eastAsia="Arial" w:hAnsi="Courier New" w:cs="Courier New"/>
           <w:color w:val="000000"/>
           <w:sz w:val="22"/>
         </w:rPr>
@@ -5425,7 +5473,7 @@
       <w:proofErr w:type="spellEnd"/>
       <w:r>
         <w:rPr>
-          <w:rFonts w:ascii="Arial" w:eastAsia="Arial" w:hAnsi="Arial"/>
+          <w:rFonts w:ascii="Courier New" w:eastAsia="Arial" w:hAnsi="Courier New" w:cs="Courier New"/>
           <w:color w:val="000000"/>
           <w:sz w:val="22"/>
         </w:rPr>
@@ -5433,7 +5481,7 @@
       </w:r>
       <w:r>
         <w:rPr>
-          <w:rFonts w:ascii="Arial" w:eastAsia="Arial" w:hAnsi="Arial"/>
+          <w:rFonts w:ascii="Courier New" w:eastAsia="Arial" w:hAnsi="Courier New" w:cs="Courier New"/>
           <w:color w:val="666666"/>
           <w:sz w:val="22"/>
         </w:rPr>
@@ -5441,7 +5489,7 @@
       </w:r>
       <w:r>
         <w:rPr>
-          <w:rFonts w:ascii="Arial" w:eastAsia="Arial" w:hAnsi="Arial"/>
+          <w:rFonts w:ascii="Courier New" w:eastAsia="Arial" w:hAnsi="Courier New" w:cs="Courier New"/>
           <w:color w:val="000000"/>
           <w:sz w:val="22"/>
         </w:rPr>
@@ -5450,7 +5498,7 @@
       <w:proofErr w:type="spellStart"/>
       <w:r>
         <w:rPr>
-          <w:rFonts w:ascii="Arial" w:eastAsia="Arial" w:hAnsi="Arial"/>
+          <w:rFonts w:ascii="Courier New" w:eastAsia="Arial" w:hAnsi="Courier New" w:cs="Courier New"/>
           <w:color w:val="000000"/>
           <w:sz w:val="22"/>
         </w:rPr>
@@ -5459,7 +5507,7 @@
       <w:proofErr w:type="spellEnd"/>
       <w:r>
         <w:rPr>
-          <w:rFonts w:ascii="Arial" w:eastAsia="Arial" w:hAnsi="Arial"/>
+          <w:rFonts w:ascii="Courier New" w:eastAsia="Arial" w:hAnsi="Courier New" w:cs="Courier New"/>
           <w:color w:val="000000"/>
           <w:sz w:val="22"/>
         </w:rPr>
@@ -5470,7 +5518,7 @@
       <w:pPr>
         <w:spacing w:line="1" w:lineRule="exact"/>
         <w:rPr>
-          <w:rFonts w:ascii="Times New Roman" w:eastAsia="Times New Roman" w:hAnsi="Times New Roman"/>
+          <w:rFonts w:ascii="Courier New" w:eastAsia="Times New Roman" w:hAnsi="Courier New" w:cs="Courier New"/>
         </w:rPr>
       </w:pPr>
     </w:p>
@@ -5479,7 +5527,7 @@
         <w:spacing w:line="0" w:lineRule="atLeast"/>
         <w:ind w:left="200"/>
         <w:rPr>
-          <w:rFonts w:ascii="Arial" w:eastAsia="Arial" w:hAnsi="Arial"/>
+          <w:rFonts w:ascii="Courier New" w:eastAsia="Arial" w:hAnsi="Courier New" w:cs="Courier New"/>
           <w:sz w:val="22"/>
         </w:rPr>
       </w:pPr>
@@ -5487,14 +5535,14 @@
       <w:proofErr w:type="gramStart"/>
       <w:r>
         <w:rPr>
-          <w:rFonts w:ascii="Arial" w:eastAsia="Arial" w:hAnsi="Arial"/>
+          <w:rFonts w:ascii="Courier New" w:eastAsia="Arial" w:hAnsi="Courier New" w:cs="Courier New"/>
           <w:sz w:val="22"/>
         </w:rPr>
         <w:t>lr</w:t>
       </w:r>
       <w:r>
         <w:rPr>
-          <w:rFonts w:ascii="Arial" w:eastAsia="Arial" w:hAnsi="Arial"/>
+          <w:rFonts w:ascii="Courier New" w:eastAsia="Arial" w:hAnsi="Courier New" w:cs="Courier New"/>
           <w:color w:val="666666"/>
           <w:sz w:val="22"/>
         </w:rPr>
@@ -5502,7 +5550,7 @@
       </w:r>
       <w:r>
         <w:rPr>
-          <w:rFonts w:ascii="Arial" w:eastAsia="Arial" w:hAnsi="Arial"/>
+          <w:rFonts w:ascii="Courier New" w:eastAsia="Arial" w:hAnsi="Courier New" w:cs="Courier New"/>
           <w:sz w:val="22"/>
         </w:rPr>
         <w:t>fit</w:t>
@@ -5511,14 +5559,14 @@
       <w:proofErr w:type="gramEnd"/>
       <w:r>
         <w:rPr>
-          <w:rFonts w:ascii="Arial" w:eastAsia="Arial" w:hAnsi="Arial"/>
+          <w:rFonts w:ascii="Courier New" w:eastAsia="Arial" w:hAnsi="Courier New" w:cs="Courier New"/>
           <w:sz w:val="22"/>
         </w:rPr>
         <w:t>(X, y, weights</w:t>
       </w:r>
       <w:r>
         <w:rPr>
-          <w:rFonts w:ascii="Arial" w:eastAsia="Arial" w:hAnsi="Arial"/>
+          <w:rFonts w:ascii="Courier New" w:eastAsia="Arial" w:hAnsi="Courier New" w:cs="Courier New"/>
           <w:color w:val="666666"/>
           <w:sz w:val="22"/>
         </w:rPr>
@@ -5527,7 +5575,7 @@
       <w:proofErr w:type="spellStart"/>
       <w:r>
         <w:rPr>
-          <w:rFonts w:ascii="Arial" w:eastAsia="Arial" w:hAnsi="Arial"/>
+          <w:rFonts w:ascii="Courier New" w:eastAsia="Arial" w:hAnsi="Courier New" w:cs="Courier New"/>
           <w:sz w:val="22"/>
         </w:rPr>
         <w:t>fair_weights</w:t>
@@ -5535,7 +5583,7 @@
       <w:proofErr w:type="spellEnd"/>
       <w:r>
         <w:rPr>
-          <w:rFonts w:ascii="Arial" w:eastAsia="Arial" w:hAnsi="Arial"/>
+          <w:rFonts w:ascii="Courier New" w:eastAsia="Arial" w:hAnsi="Courier New" w:cs="Courier New"/>
           <w:sz w:val="22"/>
         </w:rPr>
         <w:t>)</w:t>
@@ -5918,8 +5966,8 @@
                 <w:sz w:val="24"/>
               </w:rPr>
             </w:pPr>
-            <w:bookmarkStart w:id="8" w:name="page9"/>
-            <w:bookmarkEnd w:id="8"/>
+            <w:bookmarkStart w:id="9" w:name="page9"/>
+            <w:bookmarkEnd w:id="9"/>
             <w:r>
               <w:rPr>
                 <w:rFonts w:ascii="Arial" w:eastAsia="Arial" w:hAnsi="Arial"/>
@@ -7217,8 +7265,8 @@
                 <w:sz w:val="24"/>
               </w:rPr>
             </w:pPr>
-            <w:bookmarkStart w:id="9" w:name="page10"/>
-            <w:bookmarkEnd w:id="9"/>
+            <w:bookmarkStart w:id="10" w:name="page10"/>
+            <w:bookmarkEnd w:id="10"/>
             <w:r>
               <w:rPr>
                 <w:rFonts w:ascii="Arial" w:eastAsia="Arial" w:hAnsi="Arial"/>
@@ -8539,8 +8587,8 @@
                 <w:sz w:val="24"/>
               </w:rPr>
             </w:pPr>
-            <w:bookmarkStart w:id="10" w:name="page11"/>
-            <w:bookmarkEnd w:id="10"/>
+            <w:bookmarkStart w:id="11" w:name="page11"/>
+            <w:bookmarkEnd w:id="11"/>
             <w:r>
               <w:rPr>
                 <w:rFonts w:ascii="Arial" w:eastAsia="Arial" w:hAnsi="Arial"/>
@@ -9763,8 +9811,8 @@
                 <w:sz w:val="24"/>
               </w:rPr>
             </w:pPr>
-            <w:bookmarkStart w:id="11" w:name="page12"/>
-            <w:bookmarkEnd w:id="11"/>
+            <w:bookmarkStart w:id="12" w:name="page12"/>
+            <w:bookmarkEnd w:id="12"/>
             <w:r>
               <w:rPr>
                 <w:rFonts w:ascii="Arial" w:eastAsia="Arial" w:hAnsi="Arial"/>
@@ -11265,8 +11313,8 @@
                 <w:sz w:val="24"/>
               </w:rPr>
             </w:pPr>
-            <w:bookmarkStart w:id="12" w:name="page13"/>
-            <w:bookmarkEnd w:id="12"/>
+            <w:bookmarkStart w:id="13" w:name="page13"/>
+            <w:bookmarkEnd w:id="13"/>
             <w:r>
               <w:rPr>
                 <w:rFonts w:ascii="Arial" w:eastAsia="Arial" w:hAnsi="Arial"/>
@@ -13068,8 +13116,8 @@
                 <w:sz w:val="24"/>
               </w:rPr>
             </w:pPr>
-            <w:bookmarkStart w:id="13" w:name="page14"/>
-            <w:bookmarkEnd w:id="13"/>
+            <w:bookmarkStart w:id="14" w:name="page14"/>
+            <w:bookmarkEnd w:id="14"/>
             <w:r>
               <w:rPr>
                 <w:rFonts w:ascii="Arial" w:eastAsia="Arial" w:hAnsi="Arial"/>
@@ -13836,8 +13884,8 @@
                 <w:sz w:val="24"/>
               </w:rPr>
             </w:pPr>
-            <w:bookmarkStart w:id="14" w:name="page15"/>
-            <w:bookmarkEnd w:id="14"/>
+            <w:bookmarkStart w:id="15" w:name="page15"/>
+            <w:bookmarkEnd w:id="15"/>
             <w:r>
               <w:rPr>
                 <w:rFonts w:ascii="Arial" w:eastAsia="Arial" w:hAnsi="Arial"/>
@@ -14709,8 +14757,8 @@
                 <w:sz w:val="24"/>
               </w:rPr>
             </w:pPr>
-            <w:bookmarkStart w:id="15" w:name="page16"/>
-            <w:bookmarkEnd w:id="15"/>
+            <w:bookmarkStart w:id="16" w:name="page16"/>
+            <w:bookmarkEnd w:id="16"/>
             <w:r>
               <w:rPr>
                 <w:rFonts w:ascii="Arial" w:eastAsia="Arial" w:hAnsi="Arial"/>
@@ -15587,8 +15635,8 @@
                 <w:sz w:val="24"/>
               </w:rPr>
             </w:pPr>
-            <w:bookmarkStart w:id="16" w:name="page17"/>
-            <w:bookmarkEnd w:id="16"/>
+            <w:bookmarkStart w:id="17" w:name="page17"/>
+            <w:bookmarkEnd w:id="17"/>
             <w:r>
               <w:rPr>
                 <w:rFonts w:ascii="Arial" w:eastAsia="Arial" w:hAnsi="Arial"/>
@@ -16437,8 +16485,8 @@
                 <w:sz w:val="24"/>
               </w:rPr>
             </w:pPr>
-            <w:bookmarkStart w:id="17" w:name="page18"/>
-            <w:bookmarkEnd w:id="17"/>
+            <w:bookmarkStart w:id="18" w:name="page18"/>
+            <w:bookmarkEnd w:id="18"/>
             <w:r>
               <w:rPr>
                 <w:rFonts w:ascii="Arial" w:eastAsia="Arial" w:hAnsi="Arial"/>
@@ -16844,8 +16892,8 @@
                 <w:sz w:val="24"/>
               </w:rPr>
             </w:pPr>
-            <w:bookmarkStart w:id="18" w:name="page19"/>
-            <w:bookmarkEnd w:id="18"/>
+            <w:bookmarkStart w:id="19" w:name="page19"/>
+            <w:bookmarkEnd w:id="19"/>
             <w:r>
               <w:rPr>
                 <w:rFonts w:ascii="Arial" w:eastAsia="Arial" w:hAnsi="Arial"/>
@@ -16998,8 +17046,8 @@
                 <w:sz w:val="24"/>
               </w:rPr>
             </w:pPr>
-            <w:bookmarkStart w:id="19" w:name="page20"/>
-            <w:bookmarkEnd w:id="19"/>
+            <w:bookmarkStart w:id="20" w:name="page20"/>
+            <w:bookmarkEnd w:id="20"/>
             <w:r>
               <w:rPr>
                 <w:rFonts w:ascii="Arial" w:eastAsia="Arial" w:hAnsi="Arial"/>
@@ -17075,8 +17123,6 @@
           <w:rFonts w:ascii="Times New Roman" w:eastAsia="Times New Roman" w:hAnsi="Times New Roman"/>
         </w:rPr>
       </w:pPr>
-      <w:bookmarkStart w:id="20" w:name="_GoBack"/>
-      <w:bookmarkEnd w:id="20"/>
     </w:p>
     <w:p>
       <w:pPr>
@@ -17224,6 +17270,7 @@
         <w:t xml:space="preserve"> university of new york health center at brooklyn. </w:t>
       </w:r>
       <w:proofErr w:type="spellStart"/>
+      <w:proofErr w:type="gramStart"/>
       <w:r>
         <w:rPr>
           <w:rFonts w:ascii="Arial" w:eastAsia="Arial" w:hAnsi="Arial"/>
@@ -17232,28 +17279,13 @@
         <w:t>ingber</w:t>
       </w:r>
       <w:proofErr w:type="spellEnd"/>
-      <w:r>
-        <w:rPr>
-          <w:rFonts w:ascii="Arial" w:eastAsia="Arial" w:hAnsi="Arial"/>
-          <w:sz w:val="24"/>
-        </w:rPr>
-        <w:t>, l</w:t>
-      </w:r>
-      <w:proofErr w:type="gramStart"/>
-      <w:r>
-        <w:rPr>
-          <w:rFonts w:ascii="Arial" w:eastAsia="Arial" w:hAnsi="Arial"/>
-          <w:sz w:val="24"/>
-        </w:rPr>
-        <w:t>.(</w:t>
-      </w:r>
       <w:proofErr w:type="gramEnd"/>
       <w:r>
         <w:rPr>
           <w:rFonts w:ascii="Arial" w:eastAsia="Arial" w:hAnsi="Arial"/>
           <w:sz w:val="24"/>
         </w:rPr>
-        <w:t xml:space="preserve">1997). </w:t>
+        <w:t xml:space="preserve">, l.(1997). </w:t>
       </w:r>
       <w:proofErr w:type="gramStart"/>
       <w:r>
@@ -24147,7 +24179,7 @@
   <w:abstractNum w:abstractNumId="0">
     <w:nsid w:val="FFFFFF1D"/>
     <w:multiLevelType w:val="multilevel"/>
-    <w:tmpl w:val="B53E7E66"/>
+    <w:tmpl w:val="C90A321C"/>
     <w:lvl w:ilvl="0">
       <w:start w:val="1"/>
       <w:numFmt w:val="bullet"/>

</xml_diff>